<commit_message>
revisione casi d'uso fino a UC08
</commit_message>
<xml_diff>
--- a/Working Directory/Rad prima parte.docx
+++ b/Working Directory/Rad prima parte.docx
@@ -1056,8 +1056,6 @@
           <w:r>
             <w:t>Sommario</w:t>
           </w:r>
-          <w:bookmarkStart w:id="0" w:name="_GoBack"/>
-          <w:bookmarkEnd w:id="0"/>
         </w:p>
         <w:p>
           <w:pPr>
@@ -3110,9 +3108,9 @@
           <w:szCs w:val="36"/>
         </w:rPr>
       </w:pPr>
-      <w:bookmarkStart w:id="1" w:name="_Toc22320893"/>
+      <w:bookmarkStart w:id="0" w:name="_Toc22320893"/>
+      <w:bookmarkStart w:id="1" w:name="_Toc24445800"/>
       <w:bookmarkStart w:id="2" w:name="_Toc21364777"/>
-      <w:bookmarkStart w:id="3" w:name="_Toc24445800"/>
       <w:r>
         <w:rPr>
           <w:rFonts w:ascii="Century Gothic" w:eastAsiaTheme="majorEastAsia" w:hAnsi="Century Gothic" w:cstheme="majorBidi"/>
@@ -3124,8 +3122,8 @@
         <w:lastRenderedPageBreak/>
         <w:t>Introduzione</w:t>
       </w:r>
+      <w:bookmarkEnd w:id="0"/>
       <w:bookmarkEnd w:id="1"/>
-      <w:bookmarkEnd w:id="3"/>
     </w:p>
     <w:p>
       <w:pPr>
@@ -3145,8 +3143,8 @@
           <w:szCs w:val="26"/>
         </w:rPr>
       </w:pPr>
-      <w:bookmarkStart w:id="4" w:name="_Toc22320894"/>
-      <w:bookmarkStart w:id="5" w:name="_Toc24445801"/>
+      <w:bookmarkStart w:id="3" w:name="_Toc22320894"/>
+      <w:bookmarkStart w:id="4" w:name="_Toc24445801"/>
       <w:bookmarkEnd w:id="2"/>
       <w:r>
         <w:rPr>
@@ -3158,8 +3156,8 @@
         </w:rPr>
         <w:t>Scopo del sistema</w:t>
       </w:r>
+      <w:bookmarkEnd w:id="3"/>
       <w:bookmarkEnd w:id="4"/>
-      <w:bookmarkEnd w:id="5"/>
     </w:p>
     <w:p>
       <w:pPr>
@@ -3274,8 +3272,8 @@
           <w:szCs w:val="26"/>
         </w:rPr>
       </w:pPr>
-      <w:bookmarkStart w:id="6" w:name="_Toc22320895"/>
-      <w:bookmarkStart w:id="7" w:name="_Toc24445802"/>
+      <w:bookmarkStart w:id="5" w:name="_Toc22320895"/>
+      <w:bookmarkStart w:id="6" w:name="_Toc24445802"/>
       <w:r>
         <w:rPr>
           <w:rFonts w:ascii="Century Gothic" w:eastAsiaTheme="majorEastAsia" w:hAnsi="Century Gothic" w:cstheme="majorBidi"/>
@@ -3286,8 +3284,8 @@
         </w:rPr>
         <w:t>Ambito del sistema</w:t>
       </w:r>
+      <w:bookmarkEnd w:id="5"/>
       <w:bookmarkEnd w:id="6"/>
-      <w:bookmarkEnd w:id="7"/>
     </w:p>
     <w:p>
       <w:pPr>
@@ -3358,8 +3356,8 @@
           <w:szCs w:val="26"/>
         </w:rPr>
       </w:pPr>
-      <w:bookmarkStart w:id="8" w:name="_Toc22320896"/>
-      <w:bookmarkStart w:id="9" w:name="_Toc24445803"/>
+      <w:bookmarkStart w:id="7" w:name="_Toc22320896"/>
+      <w:bookmarkStart w:id="8" w:name="_Toc24445803"/>
       <w:r>
         <w:rPr>
           <w:rFonts w:ascii="Century Gothic" w:eastAsiaTheme="majorEastAsia" w:hAnsi="Century Gothic" w:cstheme="majorBidi"/>
@@ -3370,8 +3368,8 @@
         </w:rPr>
         <w:t>Obiettivi e criteri di successo del progetto</w:t>
       </w:r>
+      <w:bookmarkEnd w:id="7"/>
       <w:bookmarkEnd w:id="8"/>
-      <w:bookmarkEnd w:id="9"/>
     </w:p>
     <w:p>
       <w:pPr>
@@ -3682,7 +3680,7 @@
         </w:rPr>
         <w:t>Semplicità sarà la chiave fondamentale per attirare la clientela;</w:t>
       </w:r>
-      <w:bookmarkStart w:id="10" w:name="_Toc22320899"/>
+      <w:bookmarkStart w:id="9" w:name="_Toc22320899"/>
     </w:p>
     <w:p>
       <w:pPr>
@@ -3710,7 +3708,7 @@
           <w:szCs w:val="36"/>
         </w:rPr>
       </w:pPr>
-      <w:bookmarkStart w:id="11" w:name="_Toc24445804"/>
+      <w:bookmarkStart w:id="10" w:name="_Toc24445804"/>
       <w:r>
         <w:rPr>
           <w:rFonts w:ascii="Century Gothic" w:eastAsiaTheme="majorEastAsia" w:hAnsi="Century Gothic" w:cstheme="majorBidi"/>
@@ -3721,8 +3719,8 @@
         </w:rPr>
         <w:t>2 Sistema corrente</w:t>
       </w:r>
+      <w:bookmarkEnd w:id="9"/>
       <w:bookmarkEnd w:id="10"/>
-      <w:bookmarkEnd w:id="11"/>
     </w:p>
     <w:p>
       <w:pPr>
@@ -3793,16 +3791,17 @@
         </w:rPr>
         <w:br w:type="page"/>
       </w:r>
-      <w:bookmarkStart w:id="12" w:name="_Toc21196291"/>
-      <w:bookmarkStart w:id="13" w:name="_Toc21196549"/>
-      <w:bookmarkStart w:id="14" w:name="_Toc21196555"/>
-      <w:bookmarkStart w:id="15" w:name="_Toc21197240"/>
-      <w:bookmarkStart w:id="16" w:name="_Toc21198008"/>
-      <w:bookmarkStart w:id="17" w:name="_Toc21294349"/>
-      <w:bookmarkStart w:id="18" w:name="_Toc21294548"/>
-      <w:bookmarkStart w:id="19" w:name="_Toc21364779"/>
-      <w:bookmarkStart w:id="20" w:name="_Toc22320900"/>
-      <w:bookmarkStart w:id="21" w:name="_Toc24445805"/>
+      <w:bookmarkStart w:id="11" w:name="_Toc21196291"/>
+      <w:bookmarkStart w:id="12" w:name="_Toc21196549"/>
+      <w:bookmarkStart w:id="13" w:name="_Toc21196555"/>
+      <w:bookmarkStart w:id="14" w:name="_Toc21197240"/>
+      <w:bookmarkStart w:id="15" w:name="_Toc21198008"/>
+      <w:bookmarkStart w:id="16" w:name="_Toc21294349"/>
+      <w:bookmarkStart w:id="17" w:name="_Toc21294548"/>
+      <w:bookmarkStart w:id="18" w:name="_Toc21364779"/>
+      <w:bookmarkStart w:id="19" w:name="_Toc22320900"/>
+      <w:bookmarkStart w:id="20" w:name="_Toc24445805"/>
+      <w:bookmarkEnd w:id="11"/>
       <w:bookmarkEnd w:id="12"/>
       <w:bookmarkEnd w:id="13"/>
       <w:bookmarkEnd w:id="14"/>
@@ -3810,7 +3809,6 @@
       <w:bookmarkEnd w:id="16"/>
       <w:bookmarkEnd w:id="17"/>
       <w:bookmarkEnd w:id="18"/>
-      <w:bookmarkEnd w:id="19"/>
       <w:r>
         <w:rPr>
           <w:rFonts w:ascii="Century Gothic" w:eastAsiaTheme="majorEastAsia" w:hAnsi="Century Gothic" w:cstheme="majorBidi"/>
@@ -3823,8 +3821,8 @@
         <w:lastRenderedPageBreak/>
         <w:t>3. Sistema proposto</w:t>
       </w:r>
+      <w:bookmarkEnd w:id="19"/>
       <w:bookmarkEnd w:id="20"/>
-      <w:bookmarkEnd w:id="21"/>
     </w:p>
     <w:p>
       <w:pPr>
@@ -3840,8 +3838,8 @@
           <w:szCs w:val="26"/>
         </w:rPr>
       </w:pPr>
-      <w:bookmarkStart w:id="22" w:name="_Toc22320901"/>
-      <w:bookmarkStart w:id="23" w:name="_Toc24445806"/>
+      <w:bookmarkStart w:id="21" w:name="_Toc22320901"/>
+      <w:bookmarkStart w:id="22" w:name="_Toc24445806"/>
       <w:r>
         <w:rPr>
           <w:rFonts w:ascii="Century Gothic" w:eastAsiaTheme="majorEastAsia" w:hAnsi="Century Gothic" w:cstheme="majorBidi"/>
@@ -3852,8 +3850,8 @@
         </w:rPr>
         <w:t>3.1 Descrizione del sistema</w:t>
       </w:r>
+      <w:bookmarkEnd w:id="21"/>
       <w:bookmarkEnd w:id="22"/>
-      <w:bookmarkEnd w:id="23"/>
     </w:p>
     <w:p>
       <w:pPr>
@@ -4068,8 +4066,8 @@
           <w:szCs w:val="36"/>
         </w:rPr>
       </w:pPr>
-      <w:bookmarkStart w:id="24" w:name="_Toc22320902"/>
-      <w:bookmarkStart w:id="25" w:name="_Toc24445807"/>
+      <w:bookmarkStart w:id="23" w:name="_Toc22320902"/>
+      <w:bookmarkStart w:id="24" w:name="_Toc24445807"/>
       <w:r>
         <w:rPr>
           <w:rFonts w:ascii="Century Gothic" w:eastAsiaTheme="majorEastAsia" w:hAnsi="Century Gothic" w:cstheme="majorBidi"/>
@@ -4080,8 +4078,8 @@
         </w:rPr>
         <w:t>3.2 Requisiti funzionali</w:t>
       </w:r>
+      <w:bookmarkEnd w:id="23"/>
       <w:bookmarkEnd w:id="24"/>
-      <w:bookmarkEnd w:id="25"/>
     </w:p>
     <w:p>
       <w:pPr>
@@ -4097,8 +4095,8 @@
           <w:szCs w:val="26"/>
         </w:rPr>
       </w:pPr>
-      <w:bookmarkStart w:id="26" w:name="_Toc22320903"/>
-      <w:bookmarkStart w:id="27" w:name="_Toc24445808"/>
+      <w:bookmarkStart w:id="25" w:name="_Toc22320903"/>
+      <w:bookmarkStart w:id="26" w:name="_Toc24445808"/>
       <w:r>
         <w:rPr>
           <w:rFonts w:ascii="Century Gothic" w:eastAsiaTheme="majorEastAsia" w:hAnsi="Century Gothic" w:cstheme="majorBidi"/>
@@ -4109,7 +4107,7 @@
         </w:rPr>
         <w:t xml:space="preserve">3.2.1 </w:t>
       </w:r>
-      <w:bookmarkStart w:id="28" w:name="_Toc21364785"/>
+      <w:bookmarkStart w:id="27" w:name="_Toc21364785"/>
       <w:r>
         <w:rPr>
           <w:rFonts w:ascii="Century Gothic" w:eastAsiaTheme="majorEastAsia" w:hAnsi="Century Gothic" w:cstheme="majorBidi"/>
@@ -4120,9 +4118,9 @@
         </w:rPr>
         <w:t>Gestione dell’autenticazione</w:t>
       </w:r>
+      <w:bookmarkEnd w:id="25"/>
       <w:bookmarkEnd w:id="26"/>
       <w:bookmarkEnd w:id="27"/>
-      <w:bookmarkEnd w:id="28"/>
       <w:r>
         <w:rPr>
           <w:rFonts w:ascii="Century Gothic" w:eastAsiaTheme="majorEastAsia" w:hAnsi="Century Gothic" w:cstheme="majorBidi"/>
@@ -4331,7 +4329,7 @@
           <w:szCs w:val="26"/>
         </w:rPr>
       </w:pPr>
-      <w:bookmarkStart w:id="29" w:name="_Toc21364786"/>
+      <w:bookmarkStart w:id="28" w:name="_Toc21364786"/>
     </w:p>
     <w:p>
       <w:pPr>
@@ -4351,8 +4349,8 @@
           <w:szCs w:val="26"/>
         </w:rPr>
       </w:pPr>
-      <w:bookmarkStart w:id="30" w:name="_Toc22320904"/>
-      <w:bookmarkStart w:id="31" w:name="_Toc24445809"/>
+      <w:bookmarkStart w:id="29" w:name="_Toc22320904"/>
+      <w:bookmarkStart w:id="30" w:name="_Toc24445809"/>
       <w:r>
         <w:rPr>
           <w:rFonts w:ascii="Century Gothic" w:eastAsiaTheme="majorEastAsia" w:hAnsi="Century Gothic" w:cstheme="majorBidi"/>
@@ -4363,9 +4361,9 @@
         </w:rPr>
         <w:t>Gestione dell’acquisto</w:t>
       </w:r>
+      <w:bookmarkEnd w:id="28"/>
       <w:bookmarkEnd w:id="29"/>
       <w:bookmarkEnd w:id="30"/>
-      <w:bookmarkEnd w:id="31"/>
       <w:r>
         <w:rPr>
           <w:rFonts w:ascii="Century Gothic" w:eastAsiaTheme="majorEastAsia" w:hAnsi="Century Gothic" w:cstheme="majorBidi"/>
@@ -4568,9 +4566,9 @@
           <w:szCs w:val="26"/>
         </w:rPr>
       </w:pPr>
-      <w:bookmarkStart w:id="32" w:name="_Toc21364787"/>
-      <w:bookmarkStart w:id="33" w:name="_Toc22320905"/>
-      <w:bookmarkStart w:id="34" w:name="_Toc24445810"/>
+      <w:bookmarkStart w:id="31" w:name="_Toc21364787"/>
+      <w:bookmarkStart w:id="32" w:name="_Toc22320905"/>
+      <w:bookmarkStart w:id="33" w:name="_Toc24445810"/>
       <w:r>
         <w:rPr>
           <w:rFonts w:ascii="Century Gothic" w:eastAsiaTheme="majorEastAsia" w:hAnsi="Century Gothic" w:cstheme="majorBidi"/>
@@ -4581,9 +4579,9 @@
         </w:rPr>
         <w:t>Gestione del carrello</w:t>
       </w:r>
+      <w:bookmarkEnd w:id="31"/>
       <w:bookmarkEnd w:id="32"/>
       <w:bookmarkEnd w:id="33"/>
-      <w:bookmarkEnd w:id="34"/>
       <w:r>
         <w:rPr>
           <w:rFonts w:ascii="Century Gothic" w:eastAsiaTheme="majorEastAsia" w:hAnsi="Century Gothic" w:cstheme="majorBidi"/>
@@ -4724,9 +4722,9 @@
           <w:szCs w:val="26"/>
         </w:rPr>
       </w:pPr>
-      <w:bookmarkStart w:id="35" w:name="_Toc21364788"/>
-      <w:bookmarkStart w:id="36" w:name="_Toc22320906"/>
-      <w:bookmarkStart w:id="37" w:name="_Toc24445811"/>
+      <w:bookmarkStart w:id="34" w:name="_Toc21364788"/>
+      <w:bookmarkStart w:id="35" w:name="_Toc22320906"/>
+      <w:bookmarkStart w:id="36" w:name="_Toc24445811"/>
       <w:r>
         <w:rPr>
           <w:rFonts w:ascii="Century Gothic" w:eastAsiaTheme="majorEastAsia" w:hAnsi="Century Gothic" w:cstheme="majorBidi"/>
@@ -4738,9 +4736,9 @@
         <w:lastRenderedPageBreak/>
         <w:t>Gestione del cliente</w:t>
       </w:r>
+      <w:bookmarkEnd w:id="34"/>
       <w:bookmarkEnd w:id="35"/>
       <w:bookmarkEnd w:id="36"/>
-      <w:bookmarkEnd w:id="37"/>
       <w:r>
         <w:rPr>
           <w:rFonts w:ascii="Century Gothic" w:eastAsiaTheme="majorEastAsia" w:hAnsi="Century Gothic" w:cstheme="majorBidi"/>
@@ -4971,9 +4969,9 @@
           <w:szCs w:val="26"/>
         </w:rPr>
       </w:pPr>
-      <w:bookmarkStart w:id="38" w:name="_Toc21364789"/>
-      <w:bookmarkStart w:id="39" w:name="_Toc22320907"/>
-      <w:bookmarkStart w:id="40" w:name="_Toc24445812"/>
+      <w:bookmarkStart w:id="37" w:name="_Toc21364789"/>
+      <w:bookmarkStart w:id="38" w:name="_Toc22320907"/>
+      <w:bookmarkStart w:id="39" w:name="_Toc24445812"/>
       <w:r>
         <w:rPr>
           <w:rFonts w:ascii="Century Gothic" w:eastAsiaTheme="majorEastAsia" w:hAnsi="Century Gothic" w:cstheme="majorBidi"/>
@@ -4984,9 +4982,9 @@
         </w:rPr>
         <w:t>Gestione del magazzino</w:t>
       </w:r>
+      <w:bookmarkEnd w:id="37"/>
       <w:bookmarkEnd w:id="38"/>
       <w:bookmarkEnd w:id="39"/>
-      <w:bookmarkEnd w:id="40"/>
       <w:r>
         <w:rPr>
           <w:rFonts w:ascii="Century Gothic" w:eastAsiaTheme="majorEastAsia" w:hAnsi="Century Gothic" w:cstheme="majorBidi"/>
@@ -5209,8 +5207,8 @@
           <w:szCs w:val="26"/>
         </w:rPr>
       </w:pPr>
-      <w:bookmarkStart w:id="41" w:name="_Toc22320908"/>
-      <w:bookmarkStart w:id="42" w:name="_Toc24445813"/>
+      <w:bookmarkStart w:id="40" w:name="_Toc22320908"/>
+      <w:bookmarkStart w:id="41" w:name="_Toc24445813"/>
       <w:r>
         <w:rPr>
           <w:rFonts w:ascii="Century Gothic" w:eastAsiaTheme="majorEastAsia" w:hAnsi="Century Gothic" w:cstheme="majorBidi"/>
@@ -5221,8 +5219,8 @@
         </w:rPr>
         <w:t>Gestione marketing</w:t>
       </w:r>
+      <w:bookmarkEnd w:id="40"/>
       <w:bookmarkEnd w:id="41"/>
-      <w:bookmarkEnd w:id="42"/>
       <w:r>
         <w:rPr>
           <w:rFonts w:ascii="Century Gothic" w:eastAsiaTheme="majorEastAsia" w:hAnsi="Century Gothic" w:cstheme="majorBidi"/>
@@ -5461,8 +5459,8 @@
           <w:szCs w:val="26"/>
         </w:rPr>
       </w:pPr>
-      <w:bookmarkStart w:id="43" w:name="_Toc22320910"/>
-      <w:bookmarkStart w:id="44" w:name="_Toc24445814"/>
+      <w:bookmarkStart w:id="42" w:name="_Toc22320910"/>
+      <w:bookmarkStart w:id="43" w:name="_Toc24445814"/>
       <w:r>
         <w:rPr>
           <w:rFonts w:ascii="Century Gothic" w:eastAsiaTheme="majorEastAsia" w:hAnsi="Century Gothic" w:cstheme="majorBidi"/>
@@ -5473,7 +5471,7 @@
         </w:rPr>
         <w:t xml:space="preserve">Gestione </w:t>
       </w:r>
-      <w:bookmarkEnd w:id="43"/>
+      <w:bookmarkEnd w:id="42"/>
       <w:r>
         <w:rPr>
           <w:rFonts w:ascii="Century Gothic" w:eastAsiaTheme="majorEastAsia" w:hAnsi="Century Gothic" w:cstheme="majorBidi"/>
@@ -5494,7 +5492,7 @@
         </w:rPr>
         <w:t>zione</w:t>
       </w:r>
-      <w:bookmarkEnd w:id="44"/>
+      <w:bookmarkEnd w:id="43"/>
     </w:p>
     <w:p>
       <w:pPr>
@@ -5679,7 +5677,7 @@
           <w:szCs w:val="26"/>
         </w:rPr>
       </w:pPr>
-      <w:bookmarkStart w:id="45" w:name="_Toc24445815"/>
+      <w:bookmarkStart w:id="44" w:name="_Toc24445815"/>
       <w:r>
         <w:rPr>
           <w:rFonts w:ascii="Century Gothic" w:eastAsiaTheme="majorEastAsia" w:hAnsi="Century Gothic" w:cstheme="majorBidi"/>
@@ -5690,7 +5688,7 @@
         </w:rPr>
         <w:t>3.3 Requisiti non funzionali</w:t>
       </w:r>
-      <w:bookmarkEnd w:id="45"/>
+      <w:bookmarkEnd w:id="44"/>
     </w:p>
     <w:p>
       <w:pPr>
@@ -5706,7 +5704,7 @@
           <w:szCs w:val="26"/>
         </w:rPr>
       </w:pPr>
-      <w:bookmarkStart w:id="46" w:name="_Toc24445816"/>
+      <w:bookmarkStart w:id="45" w:name="_Toc24445816"/>
       <w:r>
         <w:rPr>
           <w:rFonts w:ascii="Century Gothic" w:eastAsiaTheme="majorEastAsia" w:hAnsi="Century Gothic" w:cstheme="majorBidi"/>
@@ -5728,7 +5726,7 @@
         </w:rPr>
         <w:t>Usability</w:t>
       </w:r>
-      <w:bookmarkEnd w:id="46"/>
+      <w:bookmarkEnd w:id="45"/>
       <w:proofErr w:type="spellEnd"/>
     </w:p>
     <w:p>
@@ -5763,7 +5761,7 @@
           <w:szCs w:val="26"/>
         </w:rPr>
       </w:pPr>
-      <w:bookmarkStart w:id="47" w:name="_Toc24445817"/>
+      <w:bookmarkStart w:id="46" w:name="_Toc24445817"/>
       <w:r>
         <w:rPr>
           <w:rFonts w:ascii="Century Gothic" w:eastAsiaTheme="majorEastAsia" w:hAnsi="Century Gothic" w:cstheme="majorBidi"/>
@@ -5774,7 +5772,7 @@
         </w:rPr>
         <w:t>3.3.2 Reliability</w:t>
       </w:r>
-      <w:bookmarkEnd w:id="47"/>
+      <w:bookmarkEnd w:id="46"/>
     </w:p>
     <w:p>
       <w:pPr>
@@ -5808,7 +5806,7 @@
           <w:szCs w:val="26"/>
         </w:rPr>
       </w:pPr>
-      <w:bookmarkStart w:id="48" w:name="_Toc24445818"/>
+      <w:bookmarkStart w:id="47" w:name="_Toc24445818"/>
       <w:r>
         <w:rPr>
           <w:rFonts w:ascii="Century Gothic" w:eastAsiaTheme="majorEastAsia" w:hAnsi="Century Gothic" w:cstheme="majorBidi"/>
@@ -5820,7 +5818,7 @@
         <w:lastRenderedPageBreak/>
         <w:t>3.3.3 Performance</w:t>
       </w:r>
-      <w:bookmarkEnd w:id="48"/>
+      <w:bookmarkEnd w:id="47"/>
     </w:p>
     <w:p>
       <w:pPr>
@@ -5854,7 +5852,7 @@
           <w:szCs w:val="26"/>
         </w:rPr>
       </w:pPr>
-      <w:bookmarkStart w:id="49" w:name="_Toc24445819"/>
+      <w:bookmarkStart w:id="48" w:name="_Toc24445819"/>
       <w:r>
         <w:rPr>
           <w:rFonts w:ascii="Century Gothic" w:eastAsiaTheme="majorEastAsia" w:hAnsi="Century Gothic" w:cstheme="majorBidi"/>
@@ -5865,7 +5863,7 @@
         </w:rPr>
         <w:t xml:space="preserve">3.3.4 </w:t>
       </w:r>
-      <w:bookmarkStart w:id="50" w:name="_Toc21364798"/>
+      <w:bookmarkStart w:id="49" w:name="_Toc21364798"/>
       <w:proofErr w:type="spellStart"/>
       <w:r>
         <w:rPr>
@@ -5877,8 +5875,8 @@
         </w:rPr>
         <w:t>Supportability</w:t>
       </w:r>
+      <w:bookmarkEnd w:id="48"/>
       <w:bookmarkEnd w:id="49"/>
-      <w:bookmarkEnd w:id="50"/>
       <w:proofErr w:type="spellEnd"/>
     </w:p>
     <w:p>
@@ -5931,7 +5929,7 @@
           <w:szCs w:val="26"/>
         </w:rPr>
       </w:pPr>
-      <w:bookmarkStart w:id="51" w:name="_Toc24445820"/>
+      <w:bookmarkStart w:id="50" w:name="_Toc24445820"/>
       <w:r>
         <w:rPr>
           <w:rFonts w:ascii="Century Gothic" w:eastAsiaTheme="majorEastAsia" w:hAnsi="Century Gothic" w:cstheme="majorBidi"/>
@@ -5953,7 +5951,7 @@
         </w:rPr>
         <w:t>Implementation</w:t>
       </w:r>
-      <w:bookmarkEnd w:id="51"/>
+      <w:bookmarkEnd w:id="50"/>
       <w:proofErr w:type="spellEnd"/>
     </w:p>
     <w:p>
@@ -5997,7 +5995,7 @@
           <w:szCs w:val="36"/>
         </w:rPr>
       </w:pPr>
-      <w:bookmarkStart w:id="52" w:name="_Toc24445821"/>
+      <w:bookmarkStart w:id="51" w:name="_Toc24445821"/>
       <w:r>
         <w:rPr>
           <w:rFonts w:ascii="Century Gothic" w:eastAsia="Century Gothic" w:hAnsi="Century Gothic" w:cs="Century Gothic"/>
@@ -6009,7 +6007,7 @@
         </w:rPr>
         <w:t>3.4 System Models</w:t>
       </w:r>
-      <w:bookmarkEnd w:id="52"/>
+      <w:bookmarkEnd w:id="51"/>
     </w:p>
     <w:p>
       <w:pPr>
@@ -6023,7 +6021,7 @@
           <w:szCs w:val="32"/>
         </w:rPr>
       </w:pPr>
-      <w:bookmarkStart w:id="53" w:name="_Toc24445822"/>
+      <w:bookmarkStart w:id="52" w:name="_Toc24445822"/>
       <w:r>
         <w:rPr>
           <w:rFonts w:ascii="Century Gothic" w:eastAsia="Century Gothic" w:hAnsi="Century Gothic" w:cs="Century Gothic"/>
@@ -6035,7 +6033,7 @@
         </w:rPr>
         <w:t>3.4.1 Scenari</w:t>
       </w:r>
-      <w:bookmarkEnd w:id="53"/>
+      <w:bookmarkEnd w:id="52"/>
     </w:p>
     <w:tbl>
       <w:tblPr>
@@ -7229,8 +7227,8 @@
           <w:szCs w:val="32"/>
         </w:rPr>
       </w:pPr>
+      <w:bookmarkStart w:id="53" w:name="_Toc24445823"/>
       <w:bookmarkStart w:id="54" w:name="_Hlk24442848"/>
-      <w:bookmarkStart w:id="55" w:name="_Toc24445823"/>
       <w:r>
         <w:rPr>
           <w:rFonts w:ascii="Century Gothic" w:eastAsia="Century Gothic" w:hAnsi="Century Gothic" w:cs="Century Gothic"/>
@@ -7265,7 +7263,7 @@
         </w:rPr>
         <w:t>Casi d’uso</w:t>
       </w:r>
-      <w:bookmarkEnd w:id="55"/>
+      <w:bookmarkEnd w:id="53"/>
     </w:p>
     <w:bookmarkEnd w:id="54"/>
     <w:p/>
@@ -7309,11 +7307,11 @@
             <w:gridSpan w:val="2"/>
           </w:tcPr>
           <w:p>
-            <w:bookmarkStart w:id="56" w:name="UC04"/>
+            <w:bookmarkStart w:id="55" w:name="UC04"/>
             <w:r>
               <w:t>UC04</w:t>
             </w:r>
-            <w:bookmarkEnd w:id="56"/>
+            <w:bookmarkEnd w:id="55"/>
           </w:p>
         </w:tc>
       </w:tr>
@@ -7472,7 +7470,13 @@
           <w:p/>
           <w:p>
             <w:r>
-              <w:t>3) Supponiamo l’utente abbia selezionato “Uomo” in precedenza, le scelte che dispone ora sono: “Giacche, Jeans, Camicie, Intimo, T-shirt e felpe, Cappotti e Pantaloni”. L’utente seleziona una delle scelte.</w:t>
+              <w:t xml:space="preserve">3) </w:t>
+            </w:r>
+            <w:r>
+              <w:t xml:space="preserve">Nel caso </w:t>
+            </w:r>
+            <w:r>
+              <w:t>l’utente abbia selezionato “Uomo” in precedenza, le scelte che dispone ora sono: “Giacche, Jeans, Camicie, Intimo, T-shirt e felpe, Cappotti e Pantaloni”. L’utente seleziona una delle scelte.</w:t>
             </w:r>
           </w:p>
           <w:p/>
@@ -7639,6 +7643,39 @@
               <w:t>L’utente visualizza i prodotti del catalogo.</w:t>
             </w:r>
           </w:p>
+        </w:tc>
+      </w:tr>
+      <w:tr>
+        <w:trPr>
+          <w:trHeight w:val="416"/>
+        </w:trPr>
+        <w:tc>
+          <w:tcPr>
+            <w:tcW w:w="2689" w:type="dxa"/>
+            <w:shd w:val="clear" w:color="auto" w:fill="4472C4" w:themeFill="accent1"/>
+          </w:tcPr>
+          <w:p>
+            <w:pPr>
+              <w:rPr>
+                <w:color w:val="FFFFFF" w:themeColor="background1"/>
+              </w:rPr>
+            </w:pPr>
+            <w:proofErr w:type="spellStart"/>
+            <w:r>
+              <w:rPr>
+                <w:color w:val="FFFFFF" w:themeColor="background1"/>
+              </w:rPr>
+              <w:t>Exceptions</w:t>
+            </w:r>
+            <w:proofErr w:type="spellEnd"/>
+          </w:p>
+        </w:tc>
+        <w:tc>
+          <w:tcPr>
+            <w:tcW w:w="6939" w:type="dxa"/>
+            <w:gridSpan w:val="2"/>
+          </w:tcPr>
+          <w:p/>
         </w:tc>
       </w:tr>
     </w:tbl>
@@ -7683,11 +7720,11 @@
             <w:gridSpan w:val="2"/>
           </w:tcPr>
           <w:p>
-            <w:bookmarkStart w:id="57" w:name="UC05"/>
+            <w:bookmarkStart w:id="56" w:name="UC05"/>
             <w:r>
               <w:t>UC05</w:t>
             </w:r>
-            <w:bookmarkEnd w:id="57"/>
+            <w:bookmarkEnd w:id="56"/>
           </w:p>
         </w:tc>
       </w:tr>
@@ -7879,6 +7916,7 @@
               <w:rPr>
                 <w:color w:val="FFFFFF" w:themeColor="background1"/>
               </w:rPr>
+              <w:lastRenderedPageBreak/>
               <w:t xml:space="preserve">Entry </w:t>
             </w:r>
             <w:proofErr w:type="spellStart"/>
@@ -7928,7 +7966,6 @@
               <w:rPr>
                 <w:color w:val="FFFFFF" w:themeColor="background1"/>
               </w:rPr>
-              <w:lastRenderedPageBreak/>
               <w:t xml:space="preserve">Exit </w:t>
             </w:r>
             <w:proofErr w:type="spellStart"/>
@@ -8408,7 +8445,77 @@
             <w:tcW w:w="6939" w:type="dxa"/>
             <w:gridSpan w:val="2"/>
           </w:tcPr>
-          <w:p/>
+          <w:p>
+            <w:pPr>
+              <w:pStyle w:val="Paragrafoelenco"/>
+              <w:numPr>
+                <w:ilvl w:val="0"/>
+                <w:numId w:val="22"/>
+              </w:numPr>
+            </w:pPr>
+            <w:r>
+              <w:t xml:space="preserve">Al punto 1 si può verificare il caso d’uso eccezionale: </w:t>
+            </w:r>
+            <w:r>
+              <w:rPr>
+                <w:b/>
+                <w:bCs/>
+              </w:rPr>
+              <w:t>UC46</w:t>
+            </w:r>
+          </w:p>
+          <w:p>
+            <w:pPr>
+              <w:pStyle w:val="Paragrafoelenco"/>
+              <w:numPr>
+                <w:ilvl w:val="0"/>
+                <w:numId w:val="22"/>
+              </w:numPr>
+            </w:pPr>
+            <w:r>
+              <w:t xml:space="preserve">Al punto 3 si possono verificare i casi d’uso eccezionali di </w:t>
+            </w:r>
+            <w:r>
+              <w:rPr>
+                <w:b/>
+                <w:bCs/>
+              </w:rPr>
+              <w:t>UC08</w:t>
+            </w:r>
+          </w:p>
+          <w:p>
+            <w:pPr>
+              <w:pStyle w:val="Paragrafoelenco"/>
+              <w:numPr>
+                <w:ilvl w:val="0"/>
+                <w:numId w:val="22"/>
+              </w:numPr>
+            </w:pPr>
+            <w:r>
+              <w:lastRenderedPageBreak/>
+              <w:t xml:space="preserve">Al punto </w:t>
+            </w:r>
+            <w:r>
+              <w:t>5</w:t>
+            </w:r>
+            <w:r>
+              <w:t xml:space="preserve"> si possono verificare i casi d’uso eccezionali di </w:t>
+            </w:r>
+            <w:r>
+              <w:rPr>
+                <w:b/>
+                <w:bCs/>
+              </w:rPr>
+              <w:t>UC</w:t>
+            </w:r>
+            <w:r>
+              <w:rPr>
+                <w:b/>
+                <w:bCs/>
+              </w:rPr>
+              <w:t>12</w:t>
+            </w:r>
+          </w:p>
         </w:tc>
       </w:tr>
     </w:tbl>
@@ -8451,7 +8558,6 @@
               <w:rPr>
                 <w:color w:val="FFFFFF" w:themeColor="background1"/>
               </w:rPr>
-              <w:lastRenderedPageBreak/>
               <w:t>ID:</w:t>
             </w:r>
           </w:p>
@@ -8469,11 +8575,11 @@
             <w:hideMark/>
           </w:tcPr>
           <w:p>
-            <w:bookmarkStart w:id="58" w:name="UC07"/>
+            <w:bookmarkStart w:id="57" w:name="UC07"/>
             <w:r>
               <w:t>UC07</w:t>
             </w:r>
-            <w:bookmarkEnd w:id="58"/>
+            <w:bookmarkEnd w:id="57"/>
           </w:p>
         </w:tc>
       </w:tr>
@@ -8938,11 +9044,11 @@
             <w:hideMark/>
           </w:tcPr>
           <w:p>
-            <w:bookmarkStart w:id="59" w:name="UC08"/>
+            <w:bookmarkStart w:id="58" w:name="UC08"/>
             <w:r>
               <w:t>UC08</w:t>
             </w:r>
-            <w:bookmarkEnd w:id="59"/>
+            <w:bookmarkEnd w:id="58"/>
           </w:p>
         </w:tc>
       </w:tr>
@@ -9356,16 +9462,62 @@
               <w:right w:val="single" w:sz="4" w:space="0" w:color="auto"/>
             </w:tcBorders>
           </w:tcPr>
-          <w:p/>
+          <w:p>
+            <w:pPr>
+              <w:pStyle w:val="Paragrafoelenco"/>
+              <w:numPr>
+                <w:ilvl w:val="0"/>
+                <w:numId w:val="23"/>
+              </w:numPr>
+            </w:pPr>
+            <w:r>
+              <w:t xml:space="preserve">Al punto 2 si possono verificare i seguenti casi d’uso eccezionali: </w:t>
+            </w:r>
+            <w:r>
+              <w:rPr>
+                <w:b/>
+                <w:bCs/>
+              </w:rPr>
+              <w:t>UC33,</w:t>
+            </w:r>
+            <w:r>
+              <w:t xml:space="preserve"> </w:t>
+            </w:r>
+            <w:r>
+              <w:rPr>
+                <w:b/>
+                <w:bCs/>
+              </w:rPr>
+              <w:t>UC34, UC36, UC37, UC38, UC39 e UC42</w:t>
+            </w:r>
+          </w:p>
+          <w:p>
+            <w:pPr>
+              <w:pStyle w:val="Paragrafoelenco"/>
+              <w:numPr>
+                <w:ilvl w:val="0"/>
+                <w:numId w:val="23"/>
+              </w:numPr>
+            </w:pPr>
+            <w:r>
+              <w:lastRenderedPageBreak/>
+              <w:t xml:space="preserve">Al punto 3 si può verificare il caso d’uso eccezionale </w:t>
+            </w:r>
+            <w:r>
+              <w:rPr>
+                <w:b/>
+                <w:bCs/>
+              </w:rPr>
+              <w:t>UC47</w:t>
+            </w:r>
+          </w:p>
         </w:tc>
       </w:tr>
     </w:tbl>
     <w:p>
-      <w:r>
-        <w:br w:type="page"/>
-      </w:r>
+      <w:bookmarkStart w:id="59" w:name="_GoBack"/>
+      <w:bookmarkEnd w:id="59"/>
     </w:p>
-    <w:p/>
     <w:tbl>
       <w:tblPr>
         <w:tblStyle w:val="Grigliatabella"/>
@@ -10125,6 +10277,7 @@
               <w:rPr>
                 <w:color w:val="FFFFFF" w:themeColor="background1"/>
               </w:rPr>
+              <w:lastRenderedPageBreak/>
               <w:t xml:space="preserve">Exit </w:t>
             </w:r>
             <w:proofErr w:type="spellStart"/>
@@ -10175,7 +10328,6 @@
               <w:rPr>
                 <w:color w:val="FFFFFF" w:themeColor="background1"/>
               </w:rPr>
-              <w:lastRenderedPageBreak/>
               <w:t>Exceptions</w:t>
             </w:r>
             <w:proofErr w:type="spellEnd"/>
@@ -10954,6 +11106,7 @@
               <w:rPr>
                 <w:color w:val="FFFFFF" w:themeColor="background1"/>
               </w:rPr>
+              <w:lastRenderedPageBreak/>
               <w:t xml:space="preserve">Exit </w:t>
             </w:r>
             <w:proofErr w:type="spellStart"/>
@@ -11004,7 +11157,6 @@
               <w:rPr>
                 <w:color w:val="FFFFFF" w:themeColor="background1"/>
               </w:rPr>
-              <w:lastRenderedPageBreak/>
               <w:t>Exceptions</w:t>
             </w:r>
             <w:proofErr w:type="spellEnd"/>
@@ -19890,9 +20042,14 @@
           <w:p/>
           <w:p>
             <w:r>
-              <w:t>2) Il sistema mostra alcuni campi da riempire: nome, cognome, data di nascita, indirizzo, città, provincia, CAP, e-mail, password, numero di cellulare.</w:t>
-            </w:r>
-          </w:p>
+              <w:t>2) Il sistema mostra alcuni campi da riempire: nome, cognome, data di nascita, e-mail, password</w:t>
+            </w:r>
+            <w:r>
+              <w:t>.</w:t>
+            </w:r>
+          </w:p>
+          <w:p/>
+          <w:p/>
           <w:p/>
           <w:p/>
           <w:p/>
@@ -20036,7 +20193,60 @@
             <w:tcW w:w="6939" w:type="dxa"/>
             <w:gridSpan w:val="2"/>
           </w:tcPr>
-          <w:p/>
+          <w:p>
+            <w:r>
+              <w:t xml:space="preserve">Al punto 2, si possono verificare le seguenti eccezioni riportate nei casi d’uso: </w:t>
+            </w:r>
+            <w:r>
+              <w:rPr>
+                <w:b/>
+                <w:bCs/>
+              </w:rPr>
+              <w:t xml:space="preserve">UC33,  </w:t>
+            </w:r>
+            <w:r>
+              <w:rPr>
+                <w:b/>
+                <w:bCs/>
+              </w:rPr>
+              <w:t>UC3</w:t>
+            </w:r>
+            <w:r>
+              <w:rPr>
+                <w:b/>
+                <w:bCs/>
+              </w:rPr>
+              <w:t xml:space="preserve">4,  </w:t>
+            </w:r>
+            <w:r>
+              <w:rPr>
+                <w:b/>
+                <w:bCs/>
+              </w:rPr>
+              <w:t>UC3</w:t>
+            </w:r>
+            <w:r>
+              <w:rPr>
+                <w:b/>
+                <w:bCs/>
+              </w:rPr>
+              <w:t xml:space="preserve">5,  </w:t>
+            </w:r>
+            <w:r>
+              <w:rPr>
+                <w:b/>
+                <w:bCs/>
+              </w:rPr>
+              <w:t>UC</w:t>
+            </w:r>
+            <w:r>
+              <w:rPr>
+                <w:b/>
+                <w:bCs/>
+              </w:rPr>
+              <w:t>40, UC41</w:t>
+            </w:r>
+          </w:p>
         </w:tc>
       </w:tr>
     </w:tbl>
@@ -20405,7 +20615,18 @@
             <w:tcW w:w="6939" w:type="dxa"/>
             <w:gridSpan w:val="2"/>
           </w:tcPr>
-          <w:p/>
+          <w:p>
+            <w:r>
+              <w:t xml:space="preserve">Al punto 2, si possono verificare le seguenti eccezioni riportate nei casi d’uso: </w:t>
+            </w:r>
+            <w:r>
+              <w:rPr>
+                <w:b/>
+                <w:bCs/>
+              </w:rPr>
+              <w:t>UC43, UC44 e UC45</w:t>
+            </w:r>
+          </w:p>
         </w:tc>
       </w:tr>
     </w:tbl>
@@ -20979,14 +21200,14 @@
           </w:tcPr>
           <w:p>
             <w:r>
-              <w:t>Nuovo utente</w:t>
-            </w:r>
-          </w:p>
-        </w:tc>
-      </w:tr>
-      <w:tr>
-        <w:trPr>
-          <w:trHeight w:val="3816"/>
+              <w:t>utente</w:t>
+            </w:r>
+          </w:p>
+        </w:tc>
+      </w:tr>
+      <w:tr>
+        <w:trPr>
+          <w:trHeight w:val="3516"/>
         </w:trPr>
         <w:tc>
           <w:tcPr>
@@ -21026,7 +21247,17 @@
             <w:hideMark/>
           </w:tcPr>
           <w:p>
-            <w:r>
+            <w:pPr>
+              <w:rPr>
+                <w:b/>
+                <w:bCs/>
+              </w:rPr>
+            </w:pPr>
+            <w:r>
+              <w:rPr>
+                <w:b/>
+                <w:bCs/>
+              </w:rPr>
               <w:t>Utente:</w:t>
             </w:r>
           </w:p>
@@ -21045,7 +21276,6 @@
               <w:t>3) L’utente corregge l’errore</w:t>
             </w:r>
           </w:p>
-          <w:p/>
           <w:p/>
           <w:p/>
         </w:tc>
@@ -21061,7 +21291,17 @@
             <w:hideMark/>
           </w:tcPr>
           <w:p>
-            <w:r>
+            <w:pPr>
+              <w:rPr>
+                <w:b/>
+                <w:bCs/>
+              </w:rPr>
+            </w:pPr>
+            <w:r>
+              <w:rPr>
+                <w:b/>
+                <w:bCs/>
+              </w:rPr>
               <w:t>Sistema:</w:t>
             </w:r>
           </w:p>
@@ -21078,9 +21318,13 @@
             </w:r>
             <w:proofErr w:type="spellEnd"/>
             <w:r>
-              <w:t xml:space="preserve"> di rosso, informando l’utente dell’errore commesso</w:t>
-            </w:r>
-          </w:p>
+              <w:t xml:space="preserve"> di rosso, informando l’utente </w:t>
+            </w:r>
+            <w:r>
+              <w:t>che devono essere presenti solo lettere</w:t>
+            </w:r>
+          </w:p>
+          <w:p/>
           <w:p/>
           <w:p/>
           <w:p/>
@@ -21234,6 +21478,71 @@
         </w:tc>
       </w:tr>
     </w:tbl>
+    <w:p>
+      <w:pPr>
+        <w:spacing w:line="256" w:lineRule="auto"/>
+      </w:pPr>
+    </w:p>
+    <w:p>
+      <w:pPr>
+        <w:spacing w:line="256" w:lineRule="auto"/>
+      </w:pPr>
+    </w:p>
+    <w:p>
+      <w:pPr>
+        <w:spacing w:line="256" w:lineRule="auto"/>
+      </w:pPr>
+    </w:p>
+    <w:p>
+      <w:pPr>
+        <w:spacing w:line="256" w:lineRule="auto"/>
+      </w:pPr>
+    </w:p>
+    <w:p>
+      <w:pPr>
+        <w:spacing w:line="256" w:lineRule="auto"/>
+      </w:pPr>
+    </w:p>
+    <w:p>
+      <w:pPr>
+        <w:spacing w:line="256" w:lineRule="auto"/>
+      </w:pPr>
+    </w:p>
+    <w:p>
+      <w:pPr>
+        <w:spacing w:line="256" w:lineRule="auto"/>
+      </w:pPr>
+    </w:p>
+    <w:p>
+      <w:pPr>
+        <w:spacing w:line="256" w:lineRule="auto"/>
+      </w:pPr>
+    </w:p>
+    <w:p>
+      <w:pPr>
+        <w:spacing w:line="256" w:lineRule="auto"/>
+      </w:pPr>
+    </w:p>
+    <w:p>
+      <w:pPr>
+        <w:spacing w:line="256" w:lineRule="auto"/>
+      </w:pPr>
+    </w:p>
+    <w:p>
+      <w:pPr>
+        <w:spacing w:line="256" w:lineRule="auto"/>
+      </w:pPr>
+    </w:p>
+    <w:p>
+      <w:pPr>
+        <w:spacing w:line="256" w:lineRule="auto"/>
+      </w:pPr>
+    </w:p>
+    <w:p>
+      <w:pPr>
+        <w:spacing w:line="256" w:lineRule="auto"/>
+      </w:pPr>
+    </w:p>
     <w:p>
       <w:pPr>
         <w:spacing w:line="256" w:lineRule="auto"/>
@@ -21281,6 +21590,7 @@
               <w:rPr>
                 <w:color w:val="FFFFFF" w:themeColor="background1"/>
               </w:rPr>
+              <w:lastRenderedPageBreak/>
               <w:t>ID:</w:t>
             </w:r>
           </w:p>
@@ -21416,7 +21726,7 @@
           </w:tcPr>
           <w:p>
             <w:r>
-              <w:t>Nuovo utente</w:t>
+              <w:t>utente</w:t>
             </w:r>
           </w:p>
         </w:tc>
@@ -21463,7 +21773,17 @@
             <w:hideMark/>
           </w:tcPr>
           <w:p>
-            <w:r>
+            <w:pPr>
+              <w:rPr>
+                <w:b/>
+                <w:bCs/>
+              </w:rPr>
+            </w:pPr>
+            <w:r>
+              <w:rPr>
+                <w:b/>
+                <w:bCs/>
+              </w:rPr>
               <w:t>Utente:</w:t>
             </w:r>
           </w:p>
@@ -21479,7 +21799,10 @@
           <w:p/>
           <w:p>
             <w:r>
-              <w:t>3) L’utente corregge l’errore</w:t>
+              <w:t xml:space="preserve">3) </w:t>
+            </w:r>
+            <w:r>
+              <w:t>L’utente corregge l’errore</w:t>
             </w:r>
           </w:p>
           <w:p/>
@@ -21498,7 +21821,17 @@
             <w:hideMark/>
           </w:tcPr>
           <w:p>
-            <w:r>
+            <w:pPr>
+              <w:rPr>
+                <w:b/>
+                <w:bCs/>
+              </w:rPr>
+            </w:pPr>
+            <w:r>
+              <w:rPr>
+                <w:b/>
+                <w:bCs/>
+              </w:rPr>
               <w:t>Sistema:</w:t>
             </w:r>
           </w:p>
@@ -21515,9 +21848,13 @@
             </w:r>
             <w:proofErr w:type="spellEnd"/>
             <w:r>
-              <w:t xml:space="preserve"> di rosso, informando l’utente dell’errore commesso</w:t>
-            </w:r>
-          </w:p>
+              <w:t xml:space="preserve"> di rosso, informando l’utente</w:t>
+            </w:r>
+            <w:r>
+              <w:t xml:space="preserve"> che devono essere presenti solo lettere</w:t>
+            </w:r>
+          </w:p>
+          <w:p/>
           <w:p/>
           <w:p/>
           <w:p/>
@@ -21853,7 +22190,10 @@
           </w:tcPr>
           <w:p>
             <w:r>
-              <w:t>Nuovo utente</w:t>
+              <w:t>u</w:t>
+            </w:r>
+            <w:r>
+              <w:t>tente</w:t>
             </w:r>
           </w:p>
         </w:tc>
@@ -21900,7 +22240,17 @@
             <w:hideMark/>
           </w:tcPr>
           <w:p>
-            <w:r>
+            <w:pPr>
+              <w:rPr>
+                <w:b/>
+                <w:bCs/>
+              </w:rPr>
+            </w:pPr>
+            <w:r>
+              <w:rPr>
+                <w:b/>
+                <w:bCs/>
+              </w:rPr>
               <w:t>Utente:</w:t>
             </w:r>
           </w:p>
@@ -21917,6 +22267,20 @@
           <w:p>
             <w:r>
               <w:t>3) L’utente corregge l’errore</w:t>
+            </w:r>
+            <w:r>
+              <w:t xml:space="preserve"> inserendo una data nel formato gg/mm/</w:t>
+            </w:r>
+            <w:proofErr w:type="spellStart"/>
+            <w:r>
+              <w:t>aaaa</w:t>
+            </w:r>
+            <w:proofErr w:type="spellEnd"/>
+            <w:r>
+              <w:t xml:space="preserve"> </w:t>
+            </w:r>
+            <w:r>
+              <w:t>attenendosi, al calendario fornito dal sistema</w:t>
             </w:r>
           </w:p>
           <w:p/>
@@ -21935,7 +22299,17 @@
             <w:hideMark/>
           </w:tcPr>
           <w:p>
-            <w:r>
+            <w:pPr>
+              <w:rPr>
+                <w:b/>
+                <w:bCs/>
+              </w:rPr>
+            </w:pPr>
+            <w:r>
+              <w:rPr>
+                <w:b/>
+                <w:bCs/>
+              </w:rPr>
               <w:t>Sistema:</w:t>
             </w:r>
           </w:p>
@@ -21947,6 +22321,9 @@
               <w:t>2) Il sistema segnala l’errore all’utente e non completa la registrazione</w:t>
             </w:r>
           </w:p>
+          <w:p/>
+          <w:p/>
+          <w:p/>
           <w:p/>
           <w:p/>
           <w:p/>
@@ -22092,11 +22469,6 @@
         </w:tc>
       </w:tr>
     </w:tbl>
-    <w:p>
-      <w:pPr>
-        <w:spacing w:line="256" w:lineRule="auto"/>
-      </w:pPr>
-    </w:p>
     <w:p>
       <w:pPr>
         <w:spacing w:line="256" w:lineRule="auto"/>
@@ -22321,7 +22693,17 @@
             <w:hideMark/>
           </w:tcPr>
           <w:p>
-            <w:r>
+            <w:pPr>
+              <w:rPr>
+                <w:b/>
+                <w:bCs/>
+              </w:rPr>
+            </w:pPr>
+            <w:r>
+              <w:rPr>
+                <w:b/>
+                <w:bCs/>
+              </w:rPr>
               <w:t>Utente:</w:t>
             </w:r>
           </w:p>
@@ -22356,13 +22738,24 @@
             <w:hideMark/>
           </w:tcPr>
           <w:p>
-            <w:r>
+            <w:pPr>
+              <w:rPr>
+                <w:b/>
+                <w:bCs/>
+              </w:rPr>
+            </w:pPr>
+            <w:r>
+              <w:rPr>
+                <w:b/>
+                <w:bCs/>
+              </w:rPr>
               <w:t>Sistema:</w:t>
             </w:r>
           </w:p>
           <w:p/>
           <w:p/>
           <w:p/>
+          <w:p/>
           <w:p>
             <w:r>
               <w:t xml:space="preserve">2) Il sistema colora il bordo del </w:t>
@@ -22373,9 +22766,16 @@
             </w:r>
             <w:proofErr w:type="spellEnd"/>
             <w:r>
-              <w:t xml:space="preserve"> di rosso, informando l’utente dell’errore commesso</w:t>
-            </w:r>
-          </w:p>
+              <w:t xml:space="preserve"> di rosso, informando l’utente </w:t>
+            </w:r>
+            <w:r>
+              <w:t xml:space="preserve">che deve inserire </w:t>
+            </w:r>
+            <w:r>
+              <w:t>un indirizzo di almeno due lettere</w:t>
+            </w:r>
+          </w:p>
+          <w:p/>
           <w:p/>
           <w:p/>
           <w:p/>
@@ -22758,7 +23158,17 @@
             <w:hideMark/>
           </w:tcPr>
           <w:p>
-            <w:r>
+            <w:pPr>
+              <w:rPr>
+                <w:b/>
+                <w:bCs/>
+              </w:rPr>
+            </w:pPr>
+            <w:r>
+              <w:rPr>
+                <w:b/>
+                <w:bCs/>
+              </w:rPr>
               <w:t>Utente:</w:t>
             </w:r>
           </w:p>
@@ -22775,6 +23185,9 @@
           <w:p>
             <w:r>
               <w:t>3) L’utente corregge l’errore</w:t>
+            </w:r>
+            <w:r>
+              <w:t xml:space="preserve"> </w:t>
             </w:r>
           </w:p>
           <w:p/>
@@ -22793,7 +23206,17 @@
             <w:hideMark/>
           </w:tcPr>
           <w:p>
-            <w:r>
+            <w:pPr>
+              <w:rPr>
+                <w:b/>
+                <w:bCs/>
+              </w:rPr>
+            </w:pPr>
+            <w:r>
+              <w:rPr>
+                <w:b/>
+                <w:bCs/>
+              </w:rPr>
               <w:t>Sistema:</w:t>
             </w:r>
           </w:p>
@@ -22810,9 +23233,13 @@
             </w:r>
             <w:proofErr w:type="spellEnd"/>
             <w:r>
-              <w:t xml:space="preserve"> di rosso, informando l’utente dell’errore commesso</w:t>
-            </w:r>
-          </w:p>
+              <w:t xml:space="preserve"> di rosso, informando l’utente </w:t>
+            </w:r>
+            <w:r>
+              <w:t>di inserire una città di almeno due lettere</w:t>
+            </w:r>
+          </w:p>
+          <w:p/>
           <w:p/>
           <w:p/>
           <w:p/>
@@ -22929,6 +23356,7 @@
               <w:rPr>
                 <w:color w:val="FFFFFF" w:themeColor="background1"/>
               </w:rPr>
+              <w:lastRenderedPageBreak/>
               <w:t xml:space="preserve">Exit </w:t>
             </w:r>
             <w:proofErr w:type="spellStart"/>
@@ -23195,7 +23623,17 @@
             <w:hideMark/>
           </w:tcPr>
           <w:p>
-            <w:r>
+            <w:pPr>
+              <w:rPr>
+                <w:b/>
+                <w:bCs/>
+              </w:rPr>
+            </w:pPr>
+            <w:r>
+              <w:rPr>
+                <w:b/>
+                <w:bCs/>
+              </w:rPr>
               <w:t>Utente:</w:t>
             </w:r>
           </w:p>
@@ -23212,6 +23650,9 @@
           <w:p>
             <w:r>
               <w:t>3) L’utente corregge l’errore</w:t>
+            </w:r>
+            <w:r>
+              <w:t xml:space="preserve"> </w:t>
             </w:r>
           </w:p>
           <w:p/>
@@ -23230,7 +23671,17 @@
             <w:hideMark/>
           </w:tcPr>
           <w:p>
-            <w:r>
+            <w:pPr>
+              <w:rPr>
+                <w:b/>
+                <w:bCs/>
+              </w:rPr>
+            </w:pPr>
+            <w:r>
+              <w:rPr>
+                <w:b/>
+                <w:bCs/>
+              </w:rPr>
               <w:t>Sistema:</w:t>
             </w:r>
           </w:p>
@@ -23248,10 +23699,15 @@
             </w:r>
             <w:proofErr w:type="spellEnd"/>
             <w:r>
-              <w:t xml:space="preserve"> di rosso e mostra il messaggio “Provincia non valida”</w:t>
-            </w:r>
-          </w:p>
-          <w:p/>
+              <w:t xml:space="preserve"> di rosso e mostra il messaggio “</w:t>
+            </w:r>
+            <w:r>
+              <w:t>inserire una provincia composta solo ed esclusivamente da due lettere</w:t>
+            </w:r>
+            <w:r>
+              <w:t>”</w:t>
+            </w:r>
+          </w:p>
           <w:p/>
           <w:p/>
           <w:p>
@@ -23588,7 +24044,7 @@
       </w:tr>
       <w:tr>
         <w:trPr>
-          <w:trHeight w:val="3816"/>
+          <w:trHeight w:val="34"/>
         </w:trPr>
         <w:tc>
           <w:tcPr>
@@ -23628,7 +24084,17 @@
             <w:hideMark/>
           </w:tcPr>
           <w:p>
-            <w:r>
+            <w:pPr>
+              <w:rPr>
+                <w:b/>
+                <w:bCs/>
+              </w:rPr>
+            </w:pPr>
+            <w:r>
+              <w:rPr>
+                <w:b/>
+                <w:bCs/>
+              </w:rPr>
               <w:t>Utente:</w:t>
             </w:r>
           </w:p>
@@ -23645,6 +24111,9 @@
           <w:p>
             <w:r>
               <w:t>3) L’utente corregge l’errore</w:t>
+            </w:r>
+            <w:r>
+              <w:t xml:space="preserve"> </w:t>
             </w:r>
           </w:p>
           <w:p/>
@@ -23663,7 +24132,17 @@
             <w:hideMark/>
           </w:tcPr>
           <w:p>
-            <w:r>
+            <w:pPr>
+              <w:rPr>
+                <w:b/>
+                <w:bCs/>
+              </w:rPr>
+            </w:pPr>
+            <w:r>
+              <w:rPr>
+                <w:b/>
+                <w:bCs/>
+              </w:rPr>
               <w:t>Sistema:</w:t>
             </w:r>
           </w:p>
@@ -23680,7 +24159,13 @@
             </w:r>
             <w:proofErr w:type="spellEnd"/>
             <w:r>
-              <w:t xml:space="preserve"> di rosso e mostra il messaggio “CAP non valido”</w:t>
+              <w:t xml:space="preserve"> di rosso e mostra il messaggio “</w:t>
+            </w:r>
+            <w:r>
+              <w:t>inserire un CAP composto solo ed esclusivamente da 5 numeri</w:t>
+            </w:r>
+            <w:r>
+              <w:t>”</w:t>
             </w:r>
           </w:p>
           <w:p/>
@@ -23699,8 +24184,6 @@
               <w:t xml:space="preserve"> di verde</w:t>
             </w:r>
           </w:p>
-          <w:p/>
-          <w:p/>
           <w:p/>
           <w:p/>
           <w:p>
@@ -24060,7 +24543,17 @@
             <w:hideMark/>
           </w:tcPr>
           <w:p>
-            <w:r>
+            <w:pPr>
+              <w:rPr>
+                <w:b/>
+                <w:bCs/>
+              </w:rPr>
+            </w:pPr>
+            <w:r>
+              <w:rPr>
+                <w:b/>
+                <w:bCs/>
+              </w:rPr>
               <w:t>Utente:</w:t>
             </w:r>
           </w:p>
@@ -24077,6 +24570,9 @@
           <w:p>
             <w:r>
               <w:t>3) L’utente corregge l’errore</w:t>
+            </w:r>
+            <w:r>
+              <w:t xml:space="preserve"> </w:t>
             </w:r>
           </w:p>
           <w:p/>
@@ -24095,7 +24591,17 @@
             <w:hideMark/>
           </w:tcPr>
           <w:p>
-            <w:r>
+            <w:pPr>
+              <w:rPr>
+                <w:b/>
+                <w:bCs/>
+              </w:rPr>
+            </w:pPr>
+            <w:r>
+              <w:rPr>
+                <w:b/>
+                <w:bCs/>
+              </w:rPr>
               <w:t>Sistema:</w:t>
             </w:r>
           </w:p>
@@ -24112,10 +24618,27 @@
             </w:r>
             <w:proofErr w:type="spellEnd"/>
             <w:r>
-              <w:t xml:space="preserve"> di rosso e mostra il messaggio “Formato e-mail non valido”</w:t>
-            </w:r>
-          </w:p>
-          <w:p/>
+              <w:t xml:space="preserve"> di rosso e mostra il messaggio “Formato e-mail non valido</w:t>
+            </w:r>
+            <w:r>
+              <w:t xml:space="preserve">, </w:t>
+            </w:r>
+            <w:r>
+              <w:t>inser</w:t>
+            </w:r>
+            <w:r>
+              <w:t xml:space="preserve">ire </w:t>
+            </w:r>
+            <w:r>
+              <w:t>caratteri validi: lettere, numeri, “@” e “.”</w:t>
+            </w:r>
+            <w:r>
+              <w:t xml:space="preserve"> </w:t>
+            </w:r>
+            <w:r>
+              <w:t>”</w:t>
+            </w:r>
+          </w:p>
           <w:p/>
           <w:p/>
           <w:p>
@@ -24268,16 +24791,6 @@
         </w:tc>
       </w:tr>
     </w:tbl>
-    <w:p>
-      <w:pPr>
-        <w:spacing w:line="256" w:lineRule="auto"/>
-      </w:pPr>
-    </w:p>
-    <w:p>
-      <w:pPr>
-        <w:spacing w:line="256" w:lineRule="auto"/>
-      </w:pPr>
-    </w:p>
     <w:p>
       <w:pPr>
         <w:spacing w:line="256" w:lineRule="auto"/>
@@ -24502,7 +25015,17 @@
             <w:hideMark/>
           </w:tcPr>
           <w:p>
-            <w:r>
+            <w:pPr>
+              <w:rPr>
+                <w:b/>
+                <w:bCs/>
+              </w:rPr>
+            </w:pPr>
+            <w:r>
+              <w:rPr>
+                <w:b/>
+                <w:bCs/>
+              </w:rPr>
               <w:t>Utente:</w:t>
             </w:r>
           </w:p>
@@ -24512,6 +25035,8 @@
               <w:t>1)L’utente inserisce una password troppo corta</w:t>
             </w:r>
           </w:p>
+          <w:p/>
+          <w:p/>
           <w:p/>
           <w:p/>
           <w:p/>
@@ -24537,7 +25062,17 @@
             <w:hideMark/>
           </w:tcPr>
           <w:p>
-            <w:r>
+            <w:pPr>
+              <w:rPr>
+                <w:b/>
+                <w:bCs/>
+              </w:rPr>
+            </w:pPr>
+            <w:r>
+              <w:rPr>
+                <w:b/>
+                <w:bCs/>
+              </w:rPr>
               <w:t>Sistema:</w:t>
             </w:r>
           </w:p>
@@ -24556,6 +25091,9 @@
             <w:r>
               <w:t xml:space="preserve"> di rosso e mostra un messaggio indicando all’utente la lunghezza minima richiesta</w:t>
             </w:r>
+            <w:r>
+              <w:t>, deve contenere una lettera maiuscola e un numero</w:t>
+            </w:r>
           </w:p>
           <w:p/>
           <w:p/>
@@ -24573,8 +25111,6 @@
               <w:t xml:space="preserve"> di verde</w:t>
             </w:r>
           </w:p>
-          <w:p/>
-          <w:p/>
           <w:p/>
           <w:p/>
           <w:p>
@@ -24710,6 +25246,11 @@
         </w:tc>
       </w:tr>
     </w:tbl>
+    <w:p>
+      <w:pPr>
+        <w:spacing w:line="256" w:lineRule="auto"/>
+      </w:pPr>
+    </w:p>
     <w:p>
       <w:pPr>
         <w:spacing w:line="256" w:lineRule="auto"/>
@@ -24752,6 +25293,7 @@
               <w:rPr>
                 <w:color w:val="FFFFFF" w:themeColor="background1"/>
               </w:rPr>
+              <w:lastRenderedPageBreak/>
               <w:t>ID:</w:t>
             </w:r>
           </w:p>
@@ -24934,7 +25476,17 @@
             <w:hideMark/>
           </w:tcPr>
           <w:p>
-            <w:r>
+            <w:pPr>
+              <w:rPr>
+                <w:b/>
+                <w:bCs/>
+              </w:rPr>
+            </w:pPr>
+            <w:r>
+              <w:rPr>
+                <w:b/>
+                <w:bCs/>
+              </w:rPr>
               <w:t>Utente:</w:t>
             </w:r>
           </w:p>
@@ -24944,6 +25496,8 @@
               <w:t>1)L’utente inserisce un numero di telefono non valido</w:t>
             </w:r>
           </w:p>
+          <w:p/>
+          <w:p/>
           <w:p/>
           <w:p/>
           <w:p/>
@@ -24969,7 +25523,17 @@
             <w:hideMark/>
           </w:tcPr>
           <w:p>
-            <w:r>
+            <w:pPr>
+              <w:rPr>
+                <w:b/>
+                <w:bCs/>
+              </w:rPr>
+            </w:pPr>
+            <w:r>
+              <w:rPr>
+                <w:b/>
+                <w:bCs/>
+              </w:rPr>
               <w:t>Sistema:</w:t>
             </w:r>
           </w:p>
@@ -24986,7 +25550,13 @@
             </w:r>
             <w:proofErr w:type="spellEnd"/>
             <w:r>
-              <w:t xml:space="preserve"> di rosso e mostra un messaggio all’utente “Formato numero di telefono non valido”</w:t>
+              <w:t xml:space="preserve"> di rosso e mostra un messaggio all’utente “Formato numero di telefono non valido</w:t>
+            </w:r>
+            <w:r>
+              <w:t>, inserire un numero composto solo ed esclusivamente da 10 numeri</w:t>
+            </w:r>
+            <w:r>
+              <w:t>”</w:t>
             </w:r>
           </w:p>
           <w:p/>
@@ -25183,7 +25753,6 @@
               <w:rPr>
                 <w:color w:val="FFFFFF" w:themeColor="background1"/>
               </w:rPr>
-              <w:lastRenderedPageBreak/>
               <w:t>ID:</w:t>
             </w:r>
           </w:p>
@@ -25299,7 +25868,7 @@
       </w:tr>
       <w:tr>
         <w:trPr>
-          <w:trHeight w:val="3131"/>
+          <w:trHeight w:val="2309"/>
         </w:trPr>
         <w:tc>
           <w:tcPr>
@@ -25341,16 +25910,26 @@
           </w:p>
           <w:p>
             <w:r>
-              <w:t>1) l’utente inserisce la propria e-mail per effettuare il login.</w:t>
-            </w:r>
-          </w:p>
-          <w:p/>
-          <w:p/>
-          <w:p/>
-          <w:p/>
-          <w:p>
-            <w:r>
-              <w:t>3) l’utente modifica il campo inserendo una e-mail valida.</w:t>
+              <w:t>1) l’utente inserisce la propria e-mail per effettuare il login</w:t>
+            </w:r>
+            <w:r>
+              <w:t xml:space="preserve"> e clicca sul tasto “Accedi”</w:t>
+            </w:r>
+            <w:r>
+              <w:t>.</w:t>
+            </w:r>
+          </w:p>
+          <w:p/>
+          <w:p/>
+          <w:p>
+            <w:r>
+              <w:t>3) l’utente modifica il campo inserendo</w:t>
+            </w:r>
+            <w:r>
+              <w:t xml:space="preserve"> la propria </w:t>
+            </w:r>
+            <w:r>
+              <w:t>e-mail valida.</w:t>
             </w:r>
           </w:p>
           <w:p/>
@@ -25378,30 +25957,18 @@
           <w:p/>
           <w:p>
             <w:r>
-              <w:t xml:space="preserve">2) il sistema colora di rosso il bordo del </w:t>
-            </w:r>
-            <w:proofErr w:type="spellStart"/>
-            <w:r>
-              <w:t>form</w:t>
-            </w:r>
-            <w:proofErr w:type="spellEnd"/>
-            <w:r>
-              <w:t xml:space="preserve"> per avvisare l’utente che è stata inserita una e-mail non corretta.</w:t>
-            </w:r>
-          </w:p>
-          <w:p/>
-          <w:p/>
-          <w:p>
-            <w:r>
-              <w:t xml:space="preserve">4) il sistema colora di verde il bordo del </w:t>
-            </w:r>
-            <w:proofErr w:type="spellStart"/>
-            <w:r>
-              <w:t>form</w:t>
-            </w:r>
-            <w:proofErr w:type="spellEnd"/>
+              <w:t xml:space="preserve">2) il sistema avvisa l’utente che è stata inserita una e-mail </w:t>
+            </w:r>
+            <w:r>
+              <w:t>inesistente</w:t>
+            </w:r>
             <w:r>
               <w:t>.</w:t>
+            </w:r>
+          </w:p>
+          <w:p>
+            <w:r>
+              <w:t xml:space="preserve"> </w:t>
             </w:r>
           </w:p>
         </w:tc>
@@ -25499,13 +26066,17 @@
           </w:tcPr>
           <w:p>
             <w:r>
-              <w:t>L’utente modifica il campo ed inserisce un e-mail valida.</w:t>
+              <w:t>il sistema accetta l’indirizzo e-mail inserito</w:t>
             </w:r>
           </w:p>
         </w:tc>
       </w:tr>
       <w:bookmarkEnd w:id="62"/>
     </w:tbl>
+    <w:p/>
+    <w:p/>
+    <w:p/>
+    <w:p/>
     <w:p/>
     <w:tbl>
       <w:tblPr>
@@ -25689,14 +26260,32 @@
           </w:p>
           <w:p>
             <w:r>
-              <w:t>1) l’utente inserisce la propria password per effettuare il login e clicca sul tasto accedi.</w:t>
-            </w:r>
-          </w:p>
-          <w:p/>
-          <w:p/>
-          <w:p>
-            <w:r>
-              <w:t>3) l’utente modifica il campo inserendo la password giusta.</w:t>
+              <w:t xml:space="preserve">1) l’utente inserisce la propria password per effettuare il login e clicca sul tasto </w:t>
+            </w:r>
+            <w:r>
+              <w:t>“A</w:t>
+            </w:r>
+            <w:r>
+              <w:t>ccedi</w:t>
+            </w:r>
+            <w:r>
+              <w:t>”</w:t>
+            </w:r>
+            <w:r>
+              <w:t>.</w:t>
+            </w:r>
+          </w:p>
+          <w:p/>
+          <w:p/>
+          <w:p>
+            <w:r>
+              <w:t xml:space="preserve">3) l’utente modifica il campo inserendo la password </w:t>
+            </w:r>
+            <w:r>
+              <w:t>corretta</w:t>
+            </w:r>
+            <w:r>
+              <w:t>.</w:t>
             </w:r>
           </w:p>
         </w:tc>
@@ -25728,12 +26317,6 @@
             </w:r>
           </w:p>
           <w:p/>
-          <w:p/>
-          <w:p>
-            <w:r>
-              <w:t>4) il sistema esegue il login correttamente.</w:t>
-            </w:r>
-          </w:p>
         </w:tc>
       </w:tr>
       <w:tr>
@@ -25829,7 +26412,19 @@
           </w:tcPr>
           <w:p>
             <w:r>
-              <w:t>L’utente modifica il proprio campo ed inserisce la password corretta.</w:t>
+              <w:t>L’utente</w:t>
+            </w:r>
+            <w:r>
+              <w:t xml:space="preserve"> </w:t>
+            </w:r>
+            <w:r>
+              <w:t>inserisce la password corretta</w:t>
+            </w:r>
+            <w:r>
+              <w:t xml:space="preserve"> e effettua il login</w:t>
+            </w:r>
+            <w:r>
+              <w:t>.</w:t>
             </w:r>
           </w:p>
         </w:tc>
@@ -26061,7 +26656,10 @@
           <w:p/>
           <w:p>
             <w:r>
-              <w:t>2) il sistema avvisa l’utente che i campi inseriti non sono corretti ed invita l’utente a registrarsi al sito, come mostrato nel caso d’uso UC01.</w:t>
+              <w:t>2) il sistema avvisa l’utente che i campi inseriti non sono corretti ed invita l’utente a registrarsi al sito</w:t>
+            </w:r>
+            <w:r>
+              <w:t>.</w:t>
             </w:r>
           </w:p>
         </w:tc>
@@ -26360,11 +26958,6 @@
           <w:p/>
           <w:p/>
           <w:p/>
-          <w:p>
-            <w:r>
-              <w:t>3) l’utente passa ad uno dei due casi d’uso menzionati e continua a completare l’ordine.</w:t>
-            </w:r>
-          </w:p>
         </w:tc>
         <w:tc>
           <w:tcPr>
@@ -26390,7 +26983,25 @@
           <w:p/>
           <w:p>
             <w:r>
-              <w:t>2) il sistema invita l’utente o a registrarsi (passando al caso d’uso UC02) o ad eseguire il login (passando al caso d’uso UC01) per poter continuare l’acquisto.</w:t>
+              <w:t>2) il sistema invita l’utente o a registrarsi (passando al caso d’uso UC0</w:t>
+            </w:r>
+            <w:r>
+              <w:t>1</w:t>
+            </w:r>
+            <w:r>
+              <w:t>) o ad eseguire il login (passando al caso d’uso UC0</w:t>
+            </w:r>
+            <w:r>
+              <w:t>2</w:t>
+            </w:r>
+            <w:r>
+              <w:t xml:space="preserve">) per poter </w:t>
+            </w:r>
+            <w:r>
+              <w:t xml:space="preserve">proseguire con </w:t>
+            </w:r>
+            <w:r>
+              <w:t>l’acquisto.</w:t>
             </w:r>
           </w:p>
         </w:tc>
@@ -26439,7 +27050,19 @@
           </w:tcPr>
           <w:p>
             <w:r>
-              <w:t>L’utente vuole completare un ordine senza aver eseguito il login.</w:t>
+              <w:t>L’utente</w:t>
+            </w:r>
+            <w:r>
+              <w:t xml:space="preserve"> tenta di </w:t>
+            </w:r>
+            <w:r>
+              <w:t>completare un ordine senza aver eseguito il login</w:t>
+            </w:r>
+            <w:r>
+              <w:t xml:space="preserve"> o essersi registrato</w:t>
+            </w:r>
+            <w:r>
+              <w:t>.</w:t>
             </w:r>
           </w:p>
         </w:tc>
@@ -26723,7 +27346,7 @@
           </w:p>
           <w:p>
             <w:r>
-              <w:t>1) l’utente compila tutti i campi e si accorge di aver commesso un errore nella compilazione e decide di cliccare sul tasto “Reset”.</w:t>
+              <w:t>1) l’utente compila i campi e si accorge di aver commesso un errore nella compilazione e decide di cliccare sul tasto “Reset”.</w:t>
             </w:r>
           </w:p>
         </w:tc>
@@ -26801,7 +27424,13 @@
           </w:tcPr>
           <w:p>
             <w:r>
-              <w:t>L’utente vuole modificare svuotare tutti i campi inseriti.</w:t>
+              <w:t>L’utente</w:t>
+            </w:r>
+            <w:r>
+              <w:t xml:space="preserve"> inserisce i dati nei campi</w:t>
+            </w:r>
+            <w:r>
+              <w:t>.</w:t>
             </w:r>
           </w:p>
         </w:tc>
@@ -26850,7 +27479,10 @@
           </w:tcPr>
           <w:p>
             <w:r>
-              <w:t>L’utente può ricompilare i campi che sono stati svuotati.</w:t>
+              <w:t>il sistema azzera i campi</w:t>
+            </w:r>
+            <w:r>
+              <w:t>.</w:t>
             </w:r>
           </w:p>
         </w:tc>
@@ -27273,10 +27905,7 @@
           </w:tcPr>
           <w:p>
             <w:r>
-              <w:t>UC</w:t>
-            </w:r>
-            <w:r>
-              <w:t>49</w:t>
+              <w:t>UC49</w:t>
             </w:r>
           </w:p>
         </w:tc>
@@ -30551,7 +31180,6 @@
               <w:rPr>
                 <w:color w:val="FFFFFF" w:themeColor="background1"/>
               </w:rPr>
-              <w:lastRenderedPageBreak/>
               <w:t xml:space="preserve">Entry </w:t>
             </w:r>
             <w:proofErr w:type="spellStart"/>
@@ -34902,9 +35530,9 @@
     </w:lvl>
   </w:abstractNum>
   <w:abstractNum w:abstractNumId="8" w15:restartNumberingAfterBreak="0">
-    <w:nsid w:val="2BD65D5C"/>
+    <w:nsid w:val="262640BE"/>
     <w:multiLevelType w:val="hybridMultilevel"/>
-    <w:tmpl w:val="CBFC1664"/>
+    <w:tmpl w:val="0D8E7BF6"/>
     <w:lvl w:ilvl="0" w:tplc="04100001">
       <w:start w:val="1"/>
       <w:numFmt w:val="bullet"/>
@@ -35015,6 +35643,119 @@
     </w:lvl>
   </w:abstractNum>
   <w:abstractNum w:abstractNumId="9" w15:restartNumberingAfterBreak="0">
+    <w:nsid w:val="2BD65D5C"/>
+    <w:multiLevelType w:val="hybridMultilevel"/>
+    <w:tmpl w:val="CBFC1664"/>
+    <w:lvl w:ilvl="0" w:tplc="04100001">
+      <w:start w:val="1"/>
+      <w:numFmt w:val="bullet"/>
+      <w:lvlText w:val=""/>
+      <w:lvlJc w:val="left"/>
+      <w:pPr>
+        <w:ind w:left="720" w:hanging="360"/>
+      </w:pPr>
+      <w:rPr>
+        <w:rFonts w:ascii="Symbol" w:hAnsi="Symbol" w:hint="default"/>
+      </w:rPr>
+    </w:lvl>
+    <w:lvl w:ilvl="1" w:tplc="04100003" w:tentative="1">
+      <w:start w:val="1"/>
+      <w:numFmt w:val="bullet"/>
+      <w:lvlText w:val="o"/>
+      <w:lvlJc w:val="left"/>
+      <w:pPr>
+        <w:ind w:left="1440" w:hanging="360"/>
+      </w:pPr>
+      <w:rPr>
+        <w:rFonts w:ascii="Courier New" w:hAnsi="Courier New" w:cs="Courier New" w:hint="default"/>
+      </w:rPr>
+    </w:lvl>
+    <w:lvl w:ilvl="2" w:tplc="04100005" w:tentative="1">
+      <w:start w:val="1"/>
+      <w:numFmt w:val="bullet"/>
+      <w:lvlText w:val=""/>
+      <w:lvlJc w:val="left"/>
+      <w:pPr>
+        <w:ind w:left="2160" w:hanging="360"/>
+      </w:pPr>
+      <w:rPr>
+        <w:rFonts w:ascii="Wingdings" w:hAnsi="Wingdings" w:hint="default"/>
+      </w:rPr>
+    </w:lvl>
+    <w:lvl w:ilvl="3" w:tplc="04100001" w:tentative="1">
+      <w:start w:val="1"/>
+      <w:numFmt w:val="bullet"/>
+      <w:lvlText w:val=""/>
+      <w:lvlJc w:val="left"/>
+      <w:pPr>
+        <w:ind w:left="2880" w:hanging="360"/>
+      </w:pPr>
+      <w:rPr>
+        <w:rFonts w:ascii="Symbol" w:hAnsi="Symbol" w:hint="default"/>
+      </w:rPr>
+    </w:lvl>
+    <w:lvl w:ilvl="4" w:tplc="04100003" w:tentative="1">
+      <w:start w:val="1"/>
+      <w:numFmt w:val="bullet"/>
+      <w:lvlText w:val="o"/>
+      <w:lvlJc w:val="left"/>
+      <w:pPr>
+        <w:ind w:left="3600" w:hanging="360"/>
+      </w:pPr>
+      <w:rPr>
+        <w:rFonts w:ascii="Courier New" w:hAnsi="Courier New" w:cs="Courier New" w:hint="default"/>
+      </w:rPr>
+    </w:lvl>
+    <w:lvl w:ilvl="5" w:tplc="04100005" w:tentative="1">
+      <w:start w:val="1"/>
+      <w:numFmt w:val="bullet"/>
+      <w:lvlText w:val=""/>
+      <w:lvlJc w:val="left"/>
+      <w:pPr>
+        <w:ind w:left="4320" w:hanging="360"/>
+      </w:pPr>
+      <w:rPr>
+        <w:rFonts w:ascii="Wingdings" w:hAnsi="Wingdings" w:hint="default"/>
+      </w:rPr>
+    </w:lvl>
+    <w:lvl w:ilvl="6" w:tplc="04100001" w:tentative="1">
+      <w:start w:val="1"/>
+      <w:numFmt w:val="bullet"/>
+      <w:lvlText w:val=""/>
+      <w:lvlJc w:val="left"/>
+      <w:pPr>
+        <w:ind w:left="5040" w:hanging="360"/>
+      </w:pPr>
+      <w:rPr>
+        <w:rFonts w:ascii="Symbol" w:hAnsi="Symbol" w:hint="default"/>
+      </w:rPr>
+    </w:lvl>
+    <w:lvl w:ilvl="7" w:tplc="04100003" w:tentative="1">
+      <w:start w:val="1"/>
+      <w:numFmt w:val="bullet"/>
+      <w:lvlText w:val="o"/>
+      <w:lvlJc w:val="left"/>
+      <w:pPr>
+        <w:ind w:left="5760" w:hanging="360"/>
+      </w:pPr>
+      <w:rPr>
+        <w:rFonts w:ascii="Courier New" w:hAnsi="Courier New" w:cs="Courier New" w:hint="default"/>
+      </w:rPr>
+    </w:lvl>
+    <w:lvl w:ilvl="8" w:tplc="04100005" w:tentative="1">
+      <w:start w:val="1"/>
+      <w:numFmt w:val="bullet"/>
+      <w:lvlText w:val=""/>
+      <w:lvlJc w:val="left"/>
+      <w:pPr>
+        <w:ind w:left="6480" w:hanging="360"/>
+      </w:pPr>
+      <w:rPr>
+        <w:rFonts w:ascii="Wingdings" w:hAnsi="Wingdings" w:hint="default"/>
+      </w:rPr>
+    </w:lvl>
+  </w:abstractNum>
+  <w:abstractNum w:abstractNumId="10" w15:restartNumberingAfterBreak="0">
     <w:nsid w:val="321165AF"/>
     <w:multiLevelType w:val="multilevel"/>
     <w:tmpl w:val="CDFE20B6"/>
@@ -35135,7 +35876,7 @@
       </w:rPr>
     </w:lvl>
   </w:abstractNum>
-  <w:abstractNum w:abstractNumId="10" w15:restartNumberingAfterBreak="0">
+  <w:abstractNum w:abstractNumId="11" w15:restartNumberingAfterBreak="0">
     <w:nsid w:val="32D73148"/>
     <w:multiLevelType w:val="hybridMultilevel"/>
     <w:tmpl w:val="8CE46E78"/>
@@ -35248,7 +35989,7 @@
       </w:rPr>
     </w:lvl>
   </w:abstractNum>
-  <w:abstractNum w:abstractNumId="11" w15:restartNumberingAfterBreak="0">
+  <w:abstractNum w:abstractNumId="12" w15:restartNumberingAfterBreak="0">
     <w:nsid w:val="377836D3"/>
     <w:multiLevelType w:val="hybridMultilevel"/>
     <w:tmpl w:val="6950A158"/>
@@ -35361,7 +36102,7 @@
       </w:rPr>
     </w:lvl>
   </w:abstractNum>
-  <w:abstractNum w:abstractNumId="12" w15:restartNumberingAfterBreak="0">
+  <w:abstractNum w:abstractNumId="13" w15:restartNumberingAfterBreak="0">
     <w:nsid w:val="4C1631CB"/>
     <w:multiLevelType w:val="hybridMultilevel"/>
     <w:tmpl w:val="D154F9D2"/>
@@ -35474,7 +36215,7 @@
       </w:rPr>
     </w:lvl>
   </w:abstractNum>
-  <w:abstractNum w:abstractNumId="13" w15:restartNumberingAfterBreak="0">
+  <w:abstractNum w:abstractNumId="14" w15:restartNumberingAfterBreak="0">
     <w:nsid w:val="52C33C59"/>
     <w:multiLevelType w:val="hybridMultilevel"/>
     <w:tmpl w:val="C646FDDE"/>
@@ -35587,10 +36328,10 @@
       </w:rPr>
     </w:lvl>
   </w:abstractNum>
-  <w:abstractNum w:abstractNumId="14" w15:restartNumberingAfterBreak="0">
-    <w:nsid w:val="6044660F"/>
+  <w:abstractNum w:abstractNumId="15" w15:restartNumberingAfterBreak="0">
+    <w:nsid w:val="52D4478C"/>
     <w:multiLevelType w:val="hybridMultilevel"/>
-    <w:tmpl w:val="1C2E6A86"/>
+    <w:tmpl w:val="24FC2450"/>
     <w:lvl w:ilvl="0" w:tplc="04100001">
       <w:start w:val="1"/>
       <w:numFmt w:val="bullet"/>
@@ -35700,10 +36441,10 @@
       </w:rPr>
     </w:lvl>
   </w:abstractNum>
-  <w:abstractNum w:abstractNumId="15" w15:restartNumberingAfterBreak="0">
-    <w:nsid w:val="6B7B12B2"/>
+  <w:abstractNum w:abstractNumId="16" w15:restartNumberingAfterBreak="0">
+    <w:nsid w:val="6044660F"/>
     <w:multiLevelType w:val="hybridMultilevel"/>
-    <w:tmpl w:val="B42A5FB6"/>
+    <w:tmpl w:val="1C2E6A86"/>
     <w:lvl w:ilvl="0" w:tplc="04100001">
       <w:start w:val="1"/>
       <w:numFmt w:val="bullet"/>
@@ -35813,17 +36554,17 @@
       </w:rPr>
     </w:lvl>
   </w:abstractNum>
-  <w:abstractNum w:abstractNumId="16" w15:restartNumberingAfterBreak="0">
-    <w:nsid w:val="6C123CEB"/>
+  <w:abstractNum w:abstractNumId="17" w15:restartNumberingAfterBreak="0">
+    <w:nsid w:val="6B7B12B2"/>
     <w:multiLevelType w:val="hybridMultilevel"/>
-    <w:tmpl w:val="7A3CDE64"/>
+    <w:tmpl w:val="B42A5FB6"/>
     <w:lvl w:ilvl="0" w:tplc="04100001">
       <w:start w:val="1"/>
       <w:numFmt w:val="bullet"/>
       <w:lvlText w:val=""/>
       <w:lvlJc w:val="left"/>
       <w:pPr>
-        <w:ind w:left="1004" w:hanging="360"/>
+        <w:ind w:left="720" w:hanging="360"/>
       </w:pPr>
       <w:rPr>
         <w:rFonts w:ascii="Symbol" w:hAnsi="Symbol" w:hint="default"/>
@@ -35835,7 +36576,7 @@
       <w:lvlText w:val="o"/>
       <w:lvlJc w:val="left"/>
       <w:pPr>
-        <w:ind w:left="1724" w:hanging="360"/>
+        <w:ind w:left="1440" w:hanging="360"/>
       </w:pPr>
       <w:rPr>
         <w:rFonts w:ascii="Courier New" w:hAnsi="Courier New" w:cs="Courier New" w:hint="default"/>
@@ -35847,7 +36588,7 @@
       <w:lvlText w:val=""/>
       <w:lvlJc w:val="left"/>
       <w:pPr>
-        <w:ind w:left="2444" w:hanging="360"/>
+        <w:ind w:left="2160" w:hanging="360"/>
       </w:pPr>
       <w:rPr>
         <w:rFonts w:ascii="Wingdings" w:hAnsi="Wingdings" w:hint="default"/>
@@ -35859,7 +36600,7 @@
       <w:lvlText w:val=""/>
       <w:lvlJc w:val="left"/>
       <w:pPr>
-        <w:ind w:left="3164" w:hanging="360"/>
+        <w:ind w:left="2880" w:hanging="360"/>
       </w:pPr>
       <w:rPr>
         <w:rFonts w:ascii="Symbol" w:hAnsi="Symbol" w:hint="default"/>
@@ -35871,7 +36612,7 @@
       <w:lvlText w:val="o"/>
       <w:lvlJc w:val="left"/>
       <w:pPr>
-        <w:ind w:left="3884" w:hanging="360"/>
+        <w:ind w:left="3600" w:hanging="360"/>
       </w:pPr>
       <w:rPr>
         <w:rFonts w:ascii="Courier New" w:hAnsi="Courier New" w:cs="Courier New" w:hint="default"/>
@@ -35883,7 +36624,7 @@
       <w:lvlText w:val=""/>
       <w:lvlJc w:val="left"/>
       <w:pPr>
-        <w:ind w:left="4604" w:hanging="360"/>
+        <w:ind w:left="4320" w:hanging="360"/>
       </w:pPr>
       <w:rPr>
         <w:rFonts w:ascii="Wingdings" w:hAnsi="Wingdings" w:hint="default"/>
@@ -35895,7 +36636,7 @@
       <w:lvlText w:val=""/>
       <w:lvlJc w:val="left"/>
       <w:pPr>
-        <w:ind w:left="5324" w:hanging="360"/>
+        <w:ind w:left="5040" w:hanging="360"/>
       </w:pPr>
       <w:rPr>
         <w:rFonts w:ascii="Symbol" w:hAnsi="Symbol" w:hint="default"/>
@@ -35907,7 +36648,7 @@
       <w:lvlText w:val="o"/>
       <w:lvlJc w:val="left"/>
       <w:pPr>
-        <w:ind w:left="6044" w:hanging="360"/>
+        <w:ind w:left="5760" w:hanging="360"/>
       </w:pPr>
       <w:rPr>
         <w:rFonts w:ascii="Courier New" w:hAnsi="Courier New" w:cs="Courier New" w:hint="default"/>
@@ -35919,24 +36660,24 @@
       <w:lvlText w:val=""/>
       <w:lvlJc w:val="left"/>
       <w:pPr>
-        <w:ind w:left="6764" w:hanging="360"/>
+        <w:ind w:left="6480" w:hanging="360"/>
       </w:pPr>
       <w:rPr>
         <w:rFonts w:ascii="Wingdings" w:hAnsi="Wingdings" w:hint="default"/>
       </w:rPr>
     </w:lvl>
   </w:abstractNum>
-  <w:abstractNum w:abstractNumId="17" w15:restartNumberingAfterBreak="0">
-    <w:nsid w:val="6E475F11"/>
+  <w:abstractNum w:abstractNumId="18" w15:restartNumberingAfterBreak="0">
+    <w:nsid w:val="6C123CEB"/>
     <w:multiLevelType w:val="hybridMultilevel"/>
-    <w:tmpl w:val="D722C0E8"/>
+    <w:tmpl w:val="7A3CDE64"/>
     <w:lvl w:ilvl="0" w:tplc="04100001">
       <w:start w:val="1"/>
       <w:numFmt w:val="bullet"/>
       <w:lvlText w:val=""/>
       <w:lvlJc w:val="left"/>
       <w:pPr>
-        <w:ind w:left="720" w:hanging="360"/>
+        <w:ind w:left="1004" w:hanging="360"/>
       </w:pPr>
       <w:rPr>
         <w:rFonts w:ascii="Symbol" w:hAnsi="Symbol" w:hint="default"/>
@@ -35948,7 +36689,7 @@
       <w:lvlText w:val="o"/>
       <w:lvlJc w:val="left"/>
       <w:pPr>
-        <w:ind w:left="1440" w:hanging="360"/>
+        <w:ind w:left="1724" w:hanging="360"/>
       </w:pPr>
       <w:rPr>
         <w:rFonts w:ascii="Courier New" w:hAnsi="Courier New" w:cs="Courier New" w:hint="default"/>
@@ -35960,7 +36701,7 @@
       <w:lvlText w:val=""/>
       <w:lvlJc w:val="left"/>
       <w:pPr>
-        <w:ind w:left="2160" w:hanging="360"/>
+        <w:ind w:left="2444" w:hanging="360"/>
       </w:pPr>
       <w:rPr>
         <w:rFonts w:ascii="Wingdings" w:hAnsi="Wingdings" w:hint="default"/>
@@ -35972,7 +36713,7 @@
       <w:lvlText w:val=""/>
       <w:lvlJc w:val="left"/>
       <w:pPr>
-        <w:ind w:left="2880" w:hanging="360"/>
+        <w:ind w:left="3164" w:hanging="360"/>
       </w:pPr>
       <w:rPr>
         <w:rFonts w:ascii="Symbol" w:hAnsi="Symbol" w:hint="default"/>
@@ -35984,7 +36725,7 @@
       <w:lvlText w:val="o"/>
       <w:lvlJc w:val="left"/>
       <w:pPr>
-        <w:ind w:left="3600" w:hanging="360"/>
+        <w:ind w:left="3884" w:hanging="360"/>
       </w:pPr>
       <w:rPr>
         <w:rFonts w:ascii="Courier New" w:hAnsi="Courier New" w:cs="Courier New" w:hint="default"/>
@@ -35996,7 +36737,7 @@
       <w:lvlText w:val=""/>
       <w:lvlJc w:val="left"/>
       <w:pPr>
-        <w:ind w:left="4320" w:hanging="360"/>
+        <w:ind w:left="4604" w:hanging="360"/>
       </w:pPr>
       <w:rPr>
         <w:rFonts w:ascii="Wingdings" w:hAnsi="Wingdings" w:hint="default"/>
@@ -36008,7 +36749,7 @@
       <w:lvlText w:val=""/>
       <w:lvlJc w:val="left"/>
       <w:pPr>
-        <w:ind w:left="5040" w:hanging="360"/>
+        <w:ind w:left="5324" w:hanging="360"/>
       </w:pPr>
       <w:rPr>
         <w:rFonts w:ascii="Symbol" w:hAnsi="Symbol" w:hint="default"/>
@@ -36020,7 +36761,7 @@
       <w:lvlText w:val="o"/>
       <w:lvlJc w:val="left"/>
       <w:pPr>
-        <w:ind w:left="5760" w:hanging="360"/>
+        <w:ind w:left="6044" w:hanging="360"/>
       </w:pPr>
       <w:rPr>
         <w:rFonts w:ascii="Courier New" w:hAnsi="Courier New" w:cs="Courier New" w:hint="default"/>
@@ -36032,17 +36773,17 @@
       <w:lvlText w:val=""/>
       <w:lvlJc w:val="left"/>
       <w:pPr>
-        <w:ind w:left="6480" w:hanging="360"/>
+        <w:ind w:left="6764" w:hanging="360"/>
       </w:pPr>
       <w:rPr>
         <w:rFonts w:ascii="Wingdings" w:hAnsi="Wingdings" w:hint="default"/>
       </w:rPr>
     </w:lvl>
   </w:abstractNum>
-  <w:abstractNum w:abstractNumId="18" w15:restartNumberingAfterBreak="0">
-    <w:nsid w:val="73B12B59"/>
+  <w:abstractNum w:abstractNumId="19" w15:restartNumberingAfterBreak="0">
+    <w:nsid w:val="6E475F11"/>
     <w:multiLevelType w:val="hybridMultilevel"/>
-    <w:tmpl w:val="8638AB08"/>
+    <w:tmpl w:val="D722C0E8"/>
     <w:lvl w:ilvl="0" w:tplc="04100001">
       <w:start w:val="1"/>
       <w:numFmt w:val="bullet"/>
@@ -36152,10 +36893,10 @@
       </w:rPr>
     </w:lvl>
   </w:abstractNum>
-  <w:abstractNum w:abstractNumId="19" w15:restartNumberingAfterBreak="0">
-    <w:nsid w:val="79C972F6"/>
+  <w:abstractNum w:abstractNumId="20" w15:restartNumberingAfterBreak="0">
+    <w:nsid w:val="73B12B59"/>
     <w:multiLevelType w:val="hybridMultilevel"/>
-    <w:tmpl w:val="14EE38B8"/>
+    <w:tmpl w:val="8638AB08"/>
     <w:lvl w:ilvl="0" w:tplc="04100001">
       <w:start w:val="1"/>
       <w:numFmt w:val="bullet"/>
@@ -36265,7 +37006,120 @@
       </w:rPr>
     </w:lvl>
   </w:abstractNum>
-  <w:abstractNum w:abstractNumId="20" w15:restartNumberingAfterBreak="0">
+  <w:abstractNum w:abstractNumId="21" w15:restartNumberingAfterBreak="0">
+    <w:nsid w:val="79C972F6"/>
+    <w:multiLevelType w:val="hybridMultilevel"/>
+    <w:tmpl w:val="14EE38B8"/>
+    <w:lvl w:ilvl="0" w:tplc="04100001">
+      <w:start w:val="1"/>
+      <w:numFmt w:val="bullet"/>
+      <w:lvlText w:val=""/>
+      <w:lvlJc w:val="left"/>
+      <w:pPr>
+        <w:ind w:left="720" w:hanging="360"/>
+      </w:pPr>
+      <w:rPr>
+        <w:rFonts w:ascii="Symbol" w:hAnsi="Symbol" w:hint="default"/>
+      </w:rPr>
+    </w:lvl>
+    <w:lvl w:ilvl="1" w:tplc="04100003" w:tentative="1">
+      <w:start w:val="1"/>
+      <w:numFmt w:val="bullet"/>
+      <w:lvlText w:val="o"/>
+      <w:lvlJc w:val="left"/>
+      <w:pPr>
+        <w:ind w:left="1440" w:hanging="360"/>
+      </w:pPr>
+      <w:rPr>
+        <w:rFonts w:ascii="Courier New" w:hAnsi="Courier New" w:cs="Courier New" w:hint="default"/>
+      </w:rPr>
+    </w:lvl>
+    <w:lvl w:ilvl="2" w:tplc="04100005" w:tentative="1">
+      <w:start w:val="1"/>
+      <w:numFmt w:val="bullet"/>
+      <w:lvlText w:val=""/>
+      <w:lvlJc w:val="left"/>
+      <w:pPr>
+        <w:ind w:left="2160" w:hanging="360"/>
+      </w:pPr>
+      <w:rPr>
+        <w:rFonts w:ascii="Wingdings" w:hAnsi="Wingdings" w:hint="default"/>
+      </w:rPr>
+    </w:lvl>
+    <w:lvl w:ilvl="3" w:tplc="04100001" w:tentative="1">
+      <w:start w:val="1"/>
+      <w:numFmt w:val="bullet"/>
+      <w:lvlText w:val=""/>
+      <w:lvlJc w:val="left"/>
+      <w:pPr>
+        <w:ind w:left="2880" w:hanging="360"/>
+      </w:pPr>
+      <w:rPr>
+        <w:rFonts w:ascii="Symbol" w:hAnsi="Symbol" w:hint="default"/>
+      </w:rPr>
+    </w:lvl>
+    <w:lvl w:ilvl="4" w:tplc="04100003" w:tentative="1">
+      <w:start w:val="1"/>
+      <w:numFmt w:val="bullet"/>
+      <w:lvlText w:val="o"/>
+      <w:lvlJc w:val="left"/>
+      <w:pPr>
+        <w:ind w:left="3600" w:hanging="360"/>
+      </w:pPr>
+      <w:rPr>
+        <w:rFonts w:ascii="Courier New" w:hAnsi="Courier New" w:cs="Courier New" w:hint="default"/>
+      </w:rPr>
+    </w:lvl>
+    <w:lvl w:ilvl="5" w:tplc="04100005" w:tentative="1">
+      <w:start w:val="1"/>
+      <w:numFmt w:val="bullet"/>
+      <w:lvlText w:val=""/>
+      <w:lvlJc w:val="left"/>
+      <w:pPr>
+        <w:ind w:left="4320" w:hanging="360"/>
+      </w:pPr>
+      <w:rPr>
+        <w:rFonts w:ascii="Wingdings" w:hAnsi="Wingdings" w:hint="default"/>
+      </w:rPr>
+    </w:lvl>
+    <w:lvl w:ilvl="6" w:tplc="04100001" w:tentative="1">
+      <w:start w:val="1"/>
+      <w:numFmt w:val="bullet"/>
+      <w:lvlText w:val=""/>
+      <w:lvlJc w:val="left"/>
+      <w:pPr>
+        <w:ind w:left="5040" w:hanging="360"/>
+      </w:pPr>
+      <w:rPr>
+        <w:rFonts w:ascii="Symbol" w:hAnsi="Symbol" w:hint="default"/>
+      </w:rPr>
+    </w:lvl>
+    <w:lvl w:ilvl="7" w:tplc="04100003" w:tentative="1">
+      <w:start w:val="1"/>
+      <w:numFmt w:val="bullet"/>
+      <w:lvlText w:val="o"/>
+      <w:lvlJc w:val="left"/>
+      <w:pPr>
+        <w:ind w:left="5760" w:hanging="360"/>
+      </w:pPr>
+      <w:rPr>
+        <w:rFonts w:ascii="Courier New" w:hAnsi="Courier New" w:cs="Courier New" w:hint="default"/>
+      </w:rPr>
+    </w:lvl>
+    <w:lvl w:ilvl="8" w:tplc="04100005" w:tentative="1">
+      <w:start w:val="1"/>
+      <w:numFmt w:val="bullet"/>
+      <w:lvlText w:val=""/>
+      <w:lvlJc w:val="left"/>
+      <w:pPr>
+        <w:ind w:left="6480" w:hanging="360"/>
+      </w:pPr>
+      <w:rPr>
+        <w:rFonts w:ascii="Wingdings" w:hAnsi="Wingdings" w:hint="default"/>
+      </w:rPr>
+    </w:lvl>
+  </w:abstractNum>
+  <w:abstractNum w:abstractNumId="22" w15:restartNumberingAfterBreak="0">
     <w:nsid w:val="7EA972D4"/>
     <w:multiLevelType w:val="hybridMultilevel"/>
     <w:tmpl w:val="B1BCFB1A"/>
@@ -36355,64 +37209,70 @@
     <w:abstractNumId w:val="1"/>
   </w:num>
   <w:num w:numId="2">
-    <w:abstractNumId w:val="14"/>
+    <w:abstractNumId w:val="16"/>
   </w:num>
   <w:num w:numId="3">
     <w:abstractNumId w:val="5"/>
   </w:num>
   <w:num w:numId="4">
-    <w:abstractNumId w:val="18"/>
+    <w:abstractNumId w:val="20"/>
   </w:num>
   <w:num w:numId="5">
     <w:abstractNumId w:val="4"/>
   </w:num>
   <w:num w:numId="6">
-    <w:abstractNumId w:val="19"/>
+    <w:abstractNumId w:val="21"/>
   </w:num>
   <w:num w:numId="7">
     <w:abstractNumId w:val="6"/>
   </w:num>
   <w:num w:numId="8">
-    <w:abstractNumId w:val="17"/>
+    <w:abstractNumId w:val="19"/>
   </w:num>
   <w:num w:numId="9">
-    <w:abstractNumId w:val="9"/>
+    <w:abstractNumId w:val="10"/>
   </w:num>
   <w:num w:numId="10">
-    <w:abstractNumId w:val="16"/>
+    <w:abstractNumId w:val="18"/>
   </w:num>
   <w:num w:numId="11">
     <w:abstractNumId w:val="2"/>
   </w:num>
   <w:num w:numId="12">
-    <w:abstractNumId w:val="13"/>
+    <w:abstractNumId w:val="14"/>
   </w:num>
   <w:num w:numId="13">
     <w:abstractNumId w:val="3"/>
   </w:num>
   <w:num w:numId="14">
-    <w:abstractNumId w:val="15"/>
+    <w:abstractNumId w:val="17"/>
   </w:num>
   <w:num w:numId="15">
     <w:abstractNumId w:val="7"/>
   </w:num>
   <w:num w:numId="16">
-    <w:abstractNumId w:val="12"/>
+    <w:abstractNumId w:val="13"/>
   </w:num>
   <w:num w:numId="17">
-    <w:abstractNumId w:val="20"/>
+    <w:abstractNumId w:val="22"/>
   </w:num>
   <w:num w:numId="18">
-    <w:abstractNumId w:val="8"/>
+    <w:abstractNumId w:val="9"/>
   </w:num>
   <w:num w:numId="19">
     <w:abstractNumId w:val="0"/>
   </w:num>
   <w:num w:numId="20">
+    <w:abstractNumId w:val="12"/>
+  </w:num>
+  <w:num w:numId="21">
     <w:abstractNumId w:val="11"/>
   </w:num>
-  <w:num w:numId="21">
-    <w:abstractNumId w:val="10"/>
+  <w:num w:numId="22">
+    <w:abstractNumId w:val="8"/>
+  </w:num>
+  <w:num w:numId="23">
+    <w:abstractNumId w:val="15"/>
   </w:num>
 </w:numbering>
 </file>
@@ -36540,6 +37400,7 @@
     <w:lsdException w:name="HTML Sample" w:semiHidden="1" w:unhideWhenUsed="1"/>
     <w:lsdException w:name="HTML Typewriter" w:semiHidden="1" w:unhideWhenUsed="1"/>
     <w:lsdException w:name="HTML Variable" w:semiHidden="1" w:unhideWhenUsed="1"/>
+    <w:lsdException w:name="Normal Table" w:semiHidden="1" w:unhideWhenUsed="1"/>
     <w:lsdException w:name="annotation subject" w:semiHidden="1" w:unhideWhenUsed="1"/>
     <w:lsdException w:name="No List" w:semiHidden="1" w:unhideWhenUsed="1"/>
     <w:lsdException w:name="Outline List 1" w:semiHidden="1" w:unhideWhenUsed="1"/>
@@ -36582,8 +37443,11 @@
     <w:lsdException w:name="Table Contemporary" w:semiHidden="1" w:unhideWhenUsed="1"/>
     <w:lsdException w:name="Table Elegant" w:semiHidden="1" w:unhideWhenUsed="1"/>
     <w:lsdException w:name="Table Professional" w:semiHidden="1" w:unhideWhenUsed="1"/>
+    <w:lsdException w:name="Table Subtle 1" w:semiHidden="1" w:unhideWhenUsed="1"/>
     <w:lsdException w:name="Table Subtle 2" w:semiHidden="1" w:unhideWhenUsed="1"/>
     <w:lsdException w:name="Table Web 1" w:semiHidden="1" w:unhideWhenUsed="1"/>
+    <w:lsdException w:name="Table Web 2" w:semiHidden="1" w:unhideWhenUsed="1"/>
+    <w:lsdException w:name="Table Web 3" w:semiHidden="1" w:unhideWhenUsed="1"/>
     <w:lsdException w:name="Balloon Text" w:semiHidden="1" w:unhideWhenUsed="1"/>
     <w:lsdException w:name="Table Grid" w:uiPriority="39"/>
     <w:lsdException w:name="Table Theme" w:semiHidden="1" w:unhideWhenUsed="1"/>
@@ -37465,7 +38329,7 @@
 </file>
 
 <file path=customXml/itemProps1.xml><?xml version="1.0" encoding="utf-8"?>
-<ds:datastoreItem xmlns:ds="http://schemas.openxmlformats.org/officeDocument/2006/customXml" ds:itemID="{FE93AF88-0B7A-49B9-9851-E58163A6ED5C}">
+<ds:datastoreItem xmlns:ds="http://schemas.openxmlformats.org/officeDocument/2006/customXml" ds:itemID="{3F774AB1-B5D6-4F27-BF6E-1D19119D5495}">
   <ds:schemaRefs>
     <ds:schemaRef ds:uri="http://schemas.openxmlformats.org/officeDocument/2006/bibliography"/>
   </ds:schemaRefs>

</xml_diff>